<commit_message>
updated some important materials
</commit_message>
<xml_diff>
--- a/SOFTWARE ENGINEERING/PROJECT/PROJECT REPORT/Software Engineering project proposal.docx
+++ b/SOFTWARE ENGINEERING/PROJECT/PROJECT REPORT/Software Engineering project proposal.docx
@@ -2149,14 +2149,6 @@
         </w:rPr>
         <w:lastRenderedPageBreak/>
         <w:br/>
-      </w:r>
-      <w:r>
-        <w:rPr>
-          <w:rFonts w:ascii="Times New Roman" w:eastAsia="Times New Roman" w:hAnsi="Times New Roman" w:cs="Times New Roman"/>
-          <w:b/>
-          <w:sz w:val="26"/>
-          <w:szCs w:val="26"/>
-        </w:rPr>
         <w:t>Requirement Analysis</w:t>
       </w:r>
     </w:p>
@@ -2326,25 +2318,7 @@
           <w:sz w:val="24"/>
           <w:szCs w:val="24"/>
         </w:rPr>
-        <w:t xml:space="preserve">There will be one popup message box </w:t>
-      </w:r>
-      <w:proofErr w:type="gramStart"/>
-      <w:r>
-        <w:rPr>
-          <w:rFonts w:ascii="Times New Roman" w:eastAsia="Times New Roman" w:hAnsi="Times New Roman" w:cs="Times New Roman"/>
-          <w:sz w:val="24"/>
-          <w:szCs w:val="24"/>
-        </w:rPr>
-        <w:t>requesting for</w:t>
-      </w:r>
-      <w:proofErr w:type="gramEnd"/>
-      <w:r>
-        <w:rPr>
-          <w:rFonts w:ascii="Times New Roman" w:eastAsia="Times New Roman" w:hAnsi="Times New Roman" w:cs="Times New Roman"/>
-          <w:sz w:val="24"/>
-          <w:szCs w:val="24"/>
-        </w:rPr>
-        <w:t xml:space="preserve"> the location and notifications access   from the user.</w:t>
+        <w:t>There will be one popup message box requesting for the location and notifications access   from the user.</w:t>
       </w:r>
     </w:p>
     <w:p>
@@ -3322,25 +3296,7 @@
           <w:sz w:val="24"/>
           <w:szCs w:val="24"/>
         </w:rPr>
-        <w:t xml:space="preserve"> Users have already </w:t>
-      </w:r>
-      <w:proofErr w:type="gramStart"/>
-      <w:r>
-        <w:rPr>
-          <w:rFonts w:ascii="Times New Roman" w:eastAsia="Times New Roman" w:hAnsi="Times New Roman" w:cs="Times New Roman"/>
-          <w:sz w:val="24"/>
-          <w:szCs w:val="24"/>
-        </w:rPr>
-        <w:t>given</w:t>
-      </w:r>
-      <w:proofErr w:type="gramEnd"/>
-      <w:r>
-        <w:rPr>
-          <w:rFonts w:ascii="Times New Roman" w:eastAsia="Times New Roman" w:hAnsi="Times New Roman" w:cs="Times New Roman"/>
-          <w:sz w:val="24"/>
-          <w:szCs w:val="24"/>
-        </w:rPr>
-        <w:t xml:space="preserve"> the location and notification access.</w:t>
+        <w:t xml:space="preserve"> Users have already given the location and notification access.</w:t>
       </w:r>
     </w:p>
     <w:p>
@@ -4182,25 +4138,7 @@
           <w:sz w:val="24"/>
           <w:szCs w:val="24"/>
         </w:rPr>
-        <w:t xml:space="preserve">Users can also view </w:t>
-      </w:r>
-      <w:proofErr w:type="gramStart"/>
-      <w:r>
-        <w:rPr>
-          <w:rFonts w:ascii="Times New Roman" w:eastAsia="Times New Roman" w:hAnsi="Times New Roman" w:cs="Times New Roman"/>
-          <w:sz w:val="24"/>
-          <w:szCs w:val="24"/>
-        </w:rPr>
-        <w:t>temperature</w:t>
-      </w:r>
-      <w:proofErr w:type="gramEnd"/>
-      <w:r>
-        <w:rPr>
-          <w:rFonts w:ascii="Times New Roman" w:eastAsia="Times New Roman" w:hAnsi="Times New Roman" w:cs="Times New Roman"/>
-          <w:sz w:val="24"/>
-          <w:szCs w:val="24"/>
-        </w:rPr>
-        <w:t xml:space="preserve"> and weather of other locations and cities.</w:t>
+        <w:t>Users can also view temperature and weather of other locations and cities.</w:t>
       </w:r>
     </w:p>
     <w:p>
@@ -8011,63 +7949,47 @@
           <w:szCs w:val="24"/>
         </w:rPr>
       </w:pPr>
-      <w:r>
-        <w:rPr>
-          <w:rFonts w:ascii="Times New Roman" w:eastAsia="Times New Roman" w:hAnsi="Times New Roman" w:cs="Times New Roman"/>
-          <w:sz w:val="24"/>
-          <w:szCs w:val="24"/>
-        </w:rPr>
-        <w:t xml:space="preserve"> </w:t>
-      </w:r>
-    </w:p>
-    <w:p>
-      <w:pPr>
-        <w:spacing w:before="120" w:after="120" w:line="360" w:lineRule="auto"/>
-        <w:jc w:val="both"/>
-        <w:rPr>
-          <w:rFonts w:ascii="Times New Roman" w:eastAsia="Times New Roman" w:hAnsi="Times New Roman" w:cs="Times New Roman"/>
-          <w:b/>
-          <w:sz w:val="24"/>
-          <w:szCs w:val="24"/>
-        </w:rPr>
-      </w:pPr>
-      <w:r>
-        <w:rPr>
-          <w:rFonts w:ascii="Times New Roman" w:eastAsia="Times New Roman" w:hAnsi="Times New Roman" w:cs="Times New Roman"/>
-          <w:b/>
-          <w:sz w:val="24"/>
-          <w:szCs w:val="24"/>
-        </w:rPr>
-        <w:t>20. Integration with Smart Home Devices</w:t>
-      </w:r>
-    </w:p>
-    <w:p>
-      <w:pPr>
-        <w:spacing w:before="120" w:after="120" w:line="360" w:lineRule="auto"/>
-        <w:jc w:val="both"/>
-        <w:rPr>
-          <w:rFonts w:ascii="Times New Roman" w:eastAsia="Times New Roman" w:hAnsi="Times New Roman" w:cs="Times New Roman"/>
-          <w:b/>
-          <w:sz w:val="24"/>
-          <w:szCs w:val="24"/>
-        </w:rPr>
-      </w:pPr>
-      <w:r>
-        <w:rPr>
-          <w:rFonts w:ascii="Times New Roman" w:eastAsia="Times New Roman" w:hAnsi="Times New Roman" w:cs="Times New Roman"/>
-          <w:sz w:val="24"/>
-          <w:szCs w:val="24"/>
-        </w:rPr>
-        <w:t xml:space="preserve">- </w:t>
-      </w:r>
-      <w:r>
-        <w:rPr>
-          <w:rFonts w:ascii="Times New Roman" w:eastAsia="Times New Roman" w:hAnsi="Times New Roman" w:cs="Times New Roman"/>
-          <w:b/>
-          <w:sz w:val="24"/>
-          <w:szCs w:val="24"/>
-        </w:rPr>
-        <w:t>Functional Requirements:</w:t>
+    </w:p>
+    <w:p>
+      <w:pPr>
+        <w:spacing w:before="120" w:after="120" w:line="360" w:lineRule="auto"/>
+        <w:jc w:val="both"/>
+        <w:rPr>
+          <w:rFonts w:ascii="Times New Roman" w:eastAsia="Times New Roman" w:hAnsi="Times New Roman" w:cs="Times New Roman"/>
+          <w:b/>
+          <w:sz w:val="24"/>
+          <w:szCs w:val="24"/>
+        </w:rPr>
+      </w:pPr>
+      <w:r>
+        <w:rPr>
+          <w:rFonts w:ascii="Times New Roman" w:eastAsia="Times New Roman" w:hAnsi="Times New Roman" w:cs="Times New Roman"/>
+          <w:b/>
+          <w:sz w:val="24"/>
+          <w:szCs w:val="24"/>
+        </w:rPr>
+        <w:t>20. Weather and Disaster Educational Resources</w:t>
+      </w:r>
+    </w:p>
+    <w:p>
+      <w:pPr>
+        <w:spacing w:before="120" w:after="120" w:line="360" w:lineRule="auto"/>
+        <w:jc w:val="both"/>
+        <w:rPr>
+          <w:rFonts w:ascii="Times New Roman" w:eastAsia="Times New Roman" w:hAnsi="Times New Roman" w:cs="Times New Roman"/>
+          <w:b/>
+          <w:sz w:val="24"/>
+          <w:szCs w:val="24"/>
+        </w:rPr>
+      </w:pPr>
+      <w:r>
+        <w:rPr>
+          <w:rFonts w:ascii="Times New Roman" w:eastAsia="Times New Roman" w:hAnsi="Times New Roman" w:cs="Times New Roman"/>
+          <w:b/>
+          <w:sz w:val="24"/>
+          <w:szCs w:val="24"/>
+        </w:rPr>
+        <w:t>- Functional Requirements:</w:t>
       </w:r>
     </w:p>
     <w:p>
@@ -8103,7 +8025,7 @@
           <w:sz w:val="24"/>
           <w:szCs w:val="24"/>
         </w:rPr>
-        <w:t>The app shall support integration with smart home devices for enhanced emergency response.</w:t>
+        <w:t>The app shall include a library of educational materials on weather patterns, climate change, and disaster preparedness.</w:t>
       </w:r>
     </w:p>
     <w:p>
@@ -8139,7 +8061,158 @@
           <w:sz w:val="24"/>
           <w:szCs w:val="24"/>
         </w:rPr>
-        <w:t>Users can receive alerts and control smart home systems (e.g., turning off gas lines, securing doors) directly through the app.</w:t>
+        <w:t>Users can access articles, videos, and interactive tutorials to better understand the causes and impacts of natural disasters.</w:t>
+      </w:r>
+    </w:p>
+    <w:p>
+      <w:pPr>
+        <w:spacing w:before="120" w:after="120" w:line="360" w:lineRule="auto"/>
+        <w:jc w:val="both"/>
+        <w:rPr>
+          <w:rFonts w:ascii="Times New Roman" w:eastAsia="Times New Roman" w:hAnsi="Times New Roman" w:cs="Times New Roman"/>
+          <w:sz w:val="24"/>
+          <w:szCs w:val="24"/>
+        </w:rPr>
+      </w:pPr>
+      <w:r>
+        <w:rPr>
+          <w:rFonts w:ascii="Times New Roman" w:eastAsia="Times New Roman" w:hAnsi="Times New Roman" w:cs="Times New Roman"/>
+          <w:sz w:val="24"/>
+          <w:szCs w:val="24"/>
+        </w:rPr>
+        <w:t xml:space="preserve">- </w:t>
+      </w:r>
+      <w:r>
+        <w:rPr>
+          <w:rFonts w:ascii="Times New Roman" w:eastAsia="Times New Roman" w:hAnsi="Times New Roman" w:cs="Times New Roman"/>
+          <w:b/>
+          <w:sz w:val="24"/>
+          <w:szCs w:val="24"/>
+        </w:rPr>
+        <w:t>Priority Level</w:t>
+      </w:r>
+      <w:r>
+        <w:rPr>
+          <w:rFonts w:ascii="Times New Roman" w:eastAsia="Times New Roman" w:hAnsi="Times New Roman" w:cs="Times New Roman"/>
+          <w:sz w:val="24"/>
+          <w:szCs w:val="24"/>
+        </w:rPr>
+        <w:t>: Low</w:t>
+      </w:r>
+    </w:p>
+    <w:p>
+      <w:pPr>
+        <w:spacing w:before="120" w:after="120" w:line="360" w:lineRule="auto"/>
+        <w:jc w:val="both"/>
+        <w:rPr>
+          <w:rFonts w:ascii="Times New Roman" w:eastAsia="Times New Roman" w:hAnsi="Times New Roman" w:cs="Times New Roman"/>
+          <w:sz w:val="24"/>
+          <w:szCs w:val="24"/>
+        </w:rPr>
+      </w:pPr>
+      <w:r>
+        <w:rPr>
+          <w:rFonts w:ascii="Times New Roman" w:eastAsia="Times New Roman" w:hAnsi="Times New Roman" w:cs="Times New Roman"/>
+          <w:sz w:val="24"/>
+          <w:szCs w:val="24"/>
+        </w:rPr>
+        <w:t>-</w:t>
+      </w:r>
+      <w:r>
+        <w:rPr>
+          <w:rFonts w:ascii="Times New Roman" w:eastAsia="Times New Roman" w:hAnsi="Times New Roman" w:cs="Times New Roman"/>
+          <w:b/>
+          <w:sz w:val="24"/>
+          <w:szCs w:val="24"/>
+        </w:rPr>
+        <w:t xml:space="preserve"> Preconditions</w:t>
+      </w:r>
+      <w:r>
+        <w:rPr>
+          <w:rFonts w:ascii="Times New Roman" w:eastAsia="Times New Roman" w:hAnsi="Times New Roman" w:cs="Times New Roman"/>
+          <w:sz w:val="24"/>
+          <w:szCs w:val="24"/>
+        </w:rPr>
+        <w:t>: None</w:t>
+      </w:r>
+    </w:p>
+    <w:p>
+      <w:pPr>
+        <w:spacing w:before="120" w:after="120" w:line="360" w:lineRule="auto"/>
+        <w:jc w:val="both"/>
+        <w:rPr>
+          <w:rFonts w:ascii="Times New Roman" w:eastAsia="Times New Roman" w:hAnsi="Times New Roman" w:cs="Times New Roman"/>
+          <w:sz w:val="24"/>
+          <w:szCs w:val="24"/>
+        </w:rPr>
+      </w:pPr>
+      <w:r>
+        <w:rPr>
+          <w:rFonts w:ascii="Times New Roman" w:eastAsia="Times New Roman" w:hAnsi="Times New Roman" w:cs="Times New Roman"/>
+          <w:sz w:val="24"/>
+          <w:szCs w:val="24"/>
+        </w:rPr>
+        <w:t xml:space="preserve"> </w:t>
+      </w:r>
+    </w:p>
+    <w:p>
+      <w:pPr>
+        <w:spacing w:before="120" w:after="120" w:line="360" w:lineRule="auto"/>
+        <w:jc w:val="both"/>
+        <w:rPr>
+          <w:rFonts w:ascii="Times New Roman" w:eastAsia="Times New Roman" w:hAnsi="Times New Roman" w:cs="Times New Roman"/>
+          <w:b/>
+          <w:sz w:val="24"/>
+          <w:szCs w:val="24"/>
+        </w:rPr>
+      </w:pPr>
+      <w:r>
+        <w:rPr>
+          <w:rFonts w:ascii="Times New Roman" w:eastAsia="Times New Roman" w:hAnsi="Times New Roman" w:cs="Times New Roman"/>
+          <w:b/>
+          <w:sz w:val="24"/>
+          <w:szCs w:val="24"/>
+        </w:rPr>
+        <w:t>2</w:t>
+      </w:r>
+      <w:r>
+        <w:rPr>
+          <w:rFonts w:ascii="Times New Roman" w:eastAsia="Times New Roman" w:hAnsi="Times New Roman" w:cs="Times New Roman"/>
+          <w:b/>
+          <w:sz w:val="24"/>
+          <w:szCs w:val="24"/>
+        </w:rPr>
+        <w:t>1</w:t>
+      </w:r>
+      <w:r>
+        <w:rPr>
+          <w:rFonts w:ascii="Times New Roman" w:eastAsia="Times New Roman" w:hAnsi="Times New Roman" w:cs="Times New Roman"/>
+          <w:b/>
+          <w:sz w:val="24"/>
+          <w:szCs w:val="24"/>
+        </w:rPr>
+        <w:t>. Backup and Data Sync</w:t>
+      </w:r>
+    </w:p>
+    <w:p>
+      <w:pPr>
+        <w:spacing w:before="120" w:after="120" w:line="360" w:lineRule="auto"/>
+        <w:jc w:val="both"/>
+        <w:rPr>
+          <w:rFonts w:ascii="Times New Roman" w:eastAsia="Times New Roman" w:hAnsi="Times New Roman" w:cs="Times New Roman"/>
+          <w:b/>
+          <w:sz w:val="24"/>
+          <w:szCs w:val="24"/>
+        </w:rPr>
+      </w:pPr>
+      <w:r>
+        <w:rPr>
+          <w:rFonts w:ascii="Times New Roman" w:eastAsia="Times New Roman" w:hAnsi="Times New Roman" w:cs="Times New Roman"/>
+          <w:b/>
+          <w:sz w:val="24"/>
+          <w:szCs w:val="24"/>
+        </w:rPr>
+        <w:t>- Functional Requirements:</w:t>
       </w:r>
     </w:p>
     <w:p>
@@ -8159,7 +8232,7 @@
           <w:sz w:val="24"/>
           <w:szCs w:val="24"/>
         </w:rPr>
-        <w:t>3.</w:t>
+        <w:t>1.</w:t>
       </w:r>
       <w:r>
         <w:rPr>
@@ -8175,159 +8248,7 @@
           <w:sz w:val="24"/>
           <w:szCs w:val="24"/>
         </w:rPr>
-        <w:t>The app shall provide instructions for connecting compatible smart home devices.</w:t>
-      </w:r>
-    </w:p>
-    <w:p>
-      <w:pPr>
-        <w:spacing w:before="120" w:after="120" w:line="360" w:lineRule="auto"/>
-        <w:jc w:val="both"/>
-        <w:rPr>
-          <w:rFonts w:ascii="Times New Roman" w:eastAsia="Times New Roman" w:hAnsi="Times New Roman" w:cs="Times New Roman"/>
-          <w:sz w:val="24"/>
-          <w:szCs w:val="24"/>
-        </w:rPr>
-      </w:pPr>
-      <w:r>
-        <w:rPr>
-          <w:rFonts w:ascii="Times New Roman" w:eastAsia="Times New Roman" w:hAnsi="Times New Roman" w:cs="Times New Roman"/>
-          <w:sz w:val="24"/>
-          <w:szCs w:val="24"/>
-        </w:rPr>
-        <w:t xml:space="preserve"> </w:t>
-      </w:r>
-    </w:p>
-    <w:p>
-      <w:pPr>
-        <w:spacing w:before="120" w:after="120" w:line="360" w:lineRule="auto"/>
-        <w:jc w:val="both"/>
-        <w:rPr>
-          <w:rFonts w:ascii="Times New Roman" w:eastAsia="Times New Roman" w:hAnsi="Times New Roman" w:cs="Times New Roman"/>
-          <w:sz w:val="24"/>
-          <w:szCs w:val="24"/>
-        </w:rPr>
-      </w:pPr>
-      <w:r>
-        <w:rPr>
-          <w:rFonts w:ascii="Times New Roman" w:eastAsia="Times New Roman" w:hAnsi="Times New Roman" w:cs="Times New Roman"/>
-          <w:sz w:val="24"/>
-          <w:szCs w:val="24"/>
-        </w:rPr>
-        <w:t xml:space="preserve">- </w:t>
-      </w:r>
-      <w:r>
-        <w:rPr>
-          <w:rFonts w:ascii="Times New Roman" w:eastAsia="Times New Roman" w:hAnsi="Times New Roman" w:cs="Times New Roman"/>
-          <w:b/>
-          <w:sz w:val="24"/>
-          <w:szCs w:val="24"/>
-        </w:rPr>
-        <w:t>Priority Level</w:t>
-      </w:r>
-      <w:r>
-        <w:rPr>
-          <w:rFonts w:ascii="Times New Roman" w:eastAsia="Times New Roman" w:hAnsi="Times New Roman" w:cs="Times New Roman"/>
-          <w:sz w:val="24"/>
-          <w:szCs w:val="24"/>
-        </w:rPr>
-        <w:t>: Medium</w:t>
-      </w:r>
-    </w:p>
-    <w:p>
-      <w:pPr>
-        <w:spacing w:before="120" w:after="120" w:line="360" w:lineRule="auto"/>
-        <w:jc w:val="both"/>
-        <w:rPr>
-          <w:rFonts w:ascii="Times New Roman" w:eastAsia="Times New Roman" w:hAnsi="Times New Roman" w:cs="Times New Roman"/>
-          <w:sz w:val="24"/>
-          <w:szCs w:val="24"/>
-        </w:rPr>
-      </w:pPr>
-      <w:r>
-        <w:rPr>
-          <w:rFonts w:ascii="Times New Roman" w:eastAsia="Times New Roman" w:hAnsi="Times New Roman" w:cs="Times New Roman"/>
-          <w:sz w:val="24"/>
-          <w:szCs w:val="24"/>
-        </w:rPr>
-        <w:t>-</w:t>
-      </w:r>
-      <w:r>
-        <w:rPr>
-          <w:rFonts w:ascii="Times New Roman" w:eastAsia="Times New Roman" w:hAnsi="Times New Roman" w:cs="Times New Roman"/>
-          <w:b/>
-          <w:sz w:val="24"/>
-          <w:szCs w:val="24"/>
-        </w:rPr>
-        <w:t xml:space="preserve"> Preconditions</w:t>
-      </w:r>
-      <w:r>
-        <w:rPr>
-          <w:rFonts w:ascii="Times New Roman" w:eastAsia="Times New Roman" w:hAnsi="Times New Roman" w:cs="Times New Roman"/>
-          <w:sz w:val="24"/>
-          <w:szCs w:val="24"/>
-        </w:rPr>
-        <w:t>: Users must have compatible smart home devices and authorize integration.</w:t>
-      </w:r>
-    </w:p>
-    <w:p>
-      <w:pPr>
-        <w:spacing w:before="120" w:after="120" w:line="360" w:lineRule="auto"/>
-        <w:jc w:val="both"/>
-        <w:rPr>
-          <w:rFonts w:ascii="Times New Roman" w:eastAsia="Times New Roman" w:hAnsi="Times New Roman" w:cs="Times New Roman"/>
-          <w:sz w:val="24"/>
-          <w:szCs w:val="24"/>
-        </w:rPr>
-      </w:pPr>
-      <w:r>
-        <w:rPr>
-          <w:rFonts w:ascii="Times New Roman" w:eastAsia="Times New Roman" w:hAnsi="Times New Roman" w:cs="Times New Roman"/>
-          <w:sz w:val="24"/>
-          <w:szCs w:val="24"/>
-        </w:rPr>
-        <w:t xml:space="preserve"> </w:t>
-      </w:r>
-    </w:p>
-    <w:p>
-      <w:pPr>
-        <w:spacing w:before="120" w:after="120" w:line="360" w:lineRule="auto"/>
-        <w:jc w:val="both"/>
-        <w:rPr>
-          <w:rFonts w:ascii="Times New Roman" w:eastAsia="Times New Roman" w:hAnsi="Times New Roman" w:cs="Times New Roman"/>
-          <w:b/>
-          <w:sz w:val="24"/>
-          <w:szCs w:val="24"/>
-        </w:rPr>
-      </w:pPr>
-      <w:r>
-        <w:rPr>
-          <w:rFonts w:ascii="Times New Roman" w:eastAsia="Times New Roman" w:hAnsi="Times New Roman" w:cs="Times New Roman"/>
-          <w:b/>
-          <w:sz w:val="24"/>
-          <w:szCs w:val="24"/>
-        </w:rPr>
-        <w:t>21. Weather and Disaster Educational Resources</w:t>
-      </w:r>
-    </w:p>
-    <w:p>
-      <w:pPr>
-        <w:spacing w:before="120" w:after="120" w:line="360" w:lineRule="auto"/>
-        <w:jc w:val="both"/>
-        <w:rPr>
-          <w:rFonts w:ascii="Times New Roman" w:eastAsia="Times New Roman" w:hAnsi="Times New Roman" w:cs="Times New Roman"/>
-          <w:b/>
-          <w:sz w:val="24"/>
-          <w:szCs w:val="24"/>
-        </w:rPr>
-      </w:pPr>
-      <w:r>
-        <w:rPr>
-          <w:rFonts w:ascii="Times New Roman" w:eastAsia="Times New Roman" w:hAnsi="Times New Roman" w:cs="Times New Roman"/>
-          <w:b/>
-          <w:sz w:val="24"/>
-          <w:szCs w:val="24"/>
-        </w:rPr>
-        <w:t>- Functional Requirements:</w:t>
+        <w:t>The app shall provide a feature to back up user data and settings to the cloud.</w:t>
       </w:r>
     </w:p>
     <w:p>
@@ -8347,8 +8268,7 @@
           <w:sz w:val="24"/>
           <w:szCs w:val="24"/>
         </w:rPr>
-        <w:lastRenderedPageBreak/>
-        <w:t>1.</w:t>
+        <w:t>2.</w:t>
       </w:r>
       <w:r>
         <w:rPr>
@@ -8364,7 +8284,7 @@
           <w:sz w:val="24"/>
           <w:szCs w:val="24"/>
         </w:rPr>
-        <w:t>The app shall include a library of educational materials on weather patterns, climate change, and disaster preparedness.</w:t>
+        <w:t>Users can sync their data across multiple devices for continuity and easy recovery.</w:t>
       </w:r>
     </w:p>
     <w:p>
@@ -8384,7 +8304,8 @@
           <w:sz w:val="24"/>
           <w:szCs w:val="24"/>
         </w:rPr>
-        <w:t>2.</w:t>
+        <w:lastRenderedPageBreak/>
+        <w:t>3.</w:t>
       </w:r>
       <w:r>
         <w:rPr>
@@ -8400,26 +8321,26 @@
           <w:sz w:val="24"/>
           <w:szCs w:val="24"/>
         </w:rPr>
-        <w:t>Users can access articles, videos, and interactive tutorials to better understand the causes and impacts of natural disasters.</w:t>
-      </w:r>
-    </w:p>
-    <w:p>
-      <w:pPr>
-        <w:spacing w:before="120" w:after="120" w:line="360" w:lineRule="auto"/>
-        <w:jc w:val="both"/>
-        <w:rPr>
-          <w:rFonts w:ascii="Times New Roman" w:eastAsia="Times New Roman" w:hAnsi="Times New Roman" w:cs="Times New Roman"/>
-          <w:sz w:val="24"/>
-          <w:szCs w:val="24"/>
-        </w:rPr>
-      </w:pPr>
-      <w:r>
-        <w:rPr>
-          <w:rFonts w:ascii="Times New Roman" w:eastAsia="Times New Roman" w:hAnsi="Times New Roman" w:cs="Times New Roman"/>
-          <w:sz w:val="24"/>
-          <w:szCs w:val="24"/>
-        </w:rPr>
-        <w:t xml:space="preserve">- </w:t>
+        <w:t>The app shall offer options for manual and automatic backup scheduling.</w:t>
+      </w:r>
+    </w:p>
+    <w:p>
+      <w:pPr>
+        <w:spacing w:before="120" w:after="120" w:line="360" w:lineRule="auto"/>
+        <w:jc w:val="both"/>
+        <w:rPr>
+          <w:rFonts w:ascii="Times New Roman" w:eastAsia="Times New Roman" w:hAnsi="Times New Roman" w:cs="Times New Roman"/>
+          <w:sz w:val="24"/>
+          <w:szCs w:val="24"/>
+        </w:rPr>
+      </w:pPr>
+      <w:r>
+        <w:rPr>
+          <w:rFonts w:ascii="Times New Roman" w:eastAsia="Times New Roman" w:hAnsi="Times New Roman" w:cs="Times New Roman"/>
+          <w:sz w:val="24"/>
+          <w:szCs w:val="24"/>
+        </w:rPr>
+        <w:t xml:space="preserve">-  </w:t>
       </w:r>
       <w:r>
         <w:rPr>
@@ -8436,43 +8357,43 @@
           <w:sz w:val="24"/>
           <w:szCs w:val="24"/>
         </w:rPr>
-        <w:t>: Low</w:t>
-      </w:r>
-    </w:p>
-    <w:p>
-      <w:pPr>
-        <w:spacing w:before="120" w:after="120" w:line="360" w:lineRule="auto"/>
-        <w:jc w:val="both"/>
-        <w:rPr>
-          <w:rFonts w:ascii="Times New Roman" w:eastAsia="Times New Roman" w:hAnsi="Times New Roman" w:cs="Times New Roman"/>
-          <w:sz w:val="24"/>
-          <w:szCs w:val="24"/>
-        </w:rPr>
-      </w:pPr>
-      <w:r>
-        <w:rPr>
-          <w:rFonts w:ascii="Times New Roman" w:eastAsia="Times New Roman" w:hAnsi="Times New Roman" w:cs="Times New Roman"/>
-          <w:sz w:val="24"/>
-          <w:szCs w:val="24"/>
-        </w:rPr>
-        <w:t>-</w:t>
-      </w:r>
-      <w:r>
-        <w:rPr>
-          <w:rFonts w:ascii="Times New Roman" w:eastAsia="Times New Roman" w:hAnsi="Times New Roman" w:cs="Times New Roman"/>
-          <w:b/>
-          <w:sz w:val="24"/>
-          <w:szCs w:val="24"/>
-        </w:rPr>
-        <w:t xml:space="preserve"> Preconditions</w:t>
-      </w:r>
-      <w:r>
-        <w:rPr>
-          <w:rFonts w:ascii="Times New Roman" w:eastAsia="Times New Roman" w:hAnsi="Times New Roman" w:cs="Times New Roman"/>
-          <w:sz w:val="24"/>
-          <w:szCs w:val="24"/>
-        </w:rPr>
-        <w:t>: None</w:t>
+        <w:t>: Medium</w:t>
+      </w:r>
+    </w:p>
+    <w:p>
+      <w:pPr>
+        <w:spacing w:before="120" w:after="120" w:line="360" w:lineRule="auto"/>
+        <w:jc w:val="both"/>
+        <w:rPr>
+          <w:rFonts w:ascii="Times New Roman" w:eastAsia="Times New Roman" w:hAnsi="Times New Roman" w:cs="Times New Roman"/>
+          <w:sz w:val="24"/>
+          <w:szCs w:val="24"/>
+        </w:rPr>
+      </w:pPr>
+      <w:r>
+        <w:rPr>
+          <w:rFonts w:ascii="Times New Roman" w:eastAsia="Times New Roman" w:hAnsi="Times New Roman" w:cs="Times New Roman"/>
+          <w:sz w:val="24"/>
+          <w:szCs w:val="24"/>
+        </w:rPr>
+        <w:t xml:space="preserve">-  </w:t>
+      </w:r>
+      <w:r>
+        <w:rPr>
+          <w:rFonts w:ascii="Times New Roman" w:eastAsia="Times New Roman" w:hAnsi="Times New Roman" w:cs="Times New Roman"/>
+          <w:b/>
+          <w:sz w:val="24"/>
+          <w:szCs w:val="24"/>
+        </w:rPr>
+        <w:t>Preconditions</w:t>
+      </w:r>
+      <w:r>
+        <w:rPr>
+          <w:rFonts w:ascii="Times New Roman" w:eastAsia="Times New Roman" w:hAnsi="Times New Roman" w:cs="Times New Roman"/>
+          <w:sz w:val="24"/>
+          <w:szCs w:val="24"/>
+        </w:rPr>
+        <w:t>: Users must create an account for cloud backup and syncing.</w:t>
       </w:r>
     </w:p>
     <w:p>
@@ -8512,7 +8433,25 @@
           <w:sz w:val="24"/>
           <w:szCs w:val="24"/>
         </w:rPr>
-        <w:t>22. Backup and Data Sync</w:t>
+        <w:t>2</w:t>
+      </w:r>
+      <w:r>
+        <w:rPr>
+          <w:rFonts w:ascii="Times New Roman" w:eastAsia="Times New Roman" w:hAnsi="Times New Roman" w:cs="Times New Roman"/>
+          <w:b/>
+          <w:sz w:val="24"/>
+          <w:szCs w:val="24"/>
+        </w:rPr>
+        <w:t>2</w:t>
+      </w:r>
+      <w:r>
+        <w:rPr>
+          <w:rFonts w:ascii="Times New Roman" w:eastAsia="Times New Roman" w:hAnsi="Times New Roman" w:cs="Times New Roman"/>
+          <w:b/>
+          <w:sz w:val="24"/>
+          <w:szCs w:val="24"/>
+        </w:rPr>
+        <w:t>. Volunteer Coordination and Support</w:t>
       </w:r>
     </w:p>
     <w:p>
@@ -8569,7 +8508,7 @@
           <w:sz w:val="24"/>
           <w:szCs w:val="24"/>
         </w:rPr>
-        <w:t>The app shall provide a feature to back up user data and settings to the cloud.</w:t>
+        <w:t>The app shall include a feature for coordinating volunteer efforts and support during disasters.</w:t>
       </w:r>
     </w:p>
     <w:p>
@@ -8605,7 +8544,7 @@
           <w:sz w:val="24"/>
           <w:szCs w:val="24"/>
         </w:rPr>
-        <w:t>Users can sync their data across multiple devices for continuity and easy recovery.</w:t>
+        <w:t>Users can sign up to volunteer, track available opportunities, and receive updates on volunteer needs.</w:t>
       </w:r>
     </w:p>
     <w:p>
@@ -8641,26 +8580,26 @@
           <w:sz w:val="24"/>
           <w:szCs w:val="24"/>
         </w:rPr>
-        <w:t>The app shall offer options for manual and automatic backup scheduling.</w:t>
-      </w:r>
-    </w:p>
-    <w:p>
-      <w:pPr>
-        <w:spacing w:before="120" w:after="120" w:line="360" w:lineRule="auto"/>
-        <w:jc w:val="both"/>
-        <w:rPr>
-          <w:rFonts w:ascii="Times New Roman" w:eastAsia="Times New Roman" w:hAnsi="Times New Roman" w:cs="Times New Roman"/>
-          <w:sz w:val="24"/>
-          <w:szCs w:val="24"/>
-        </w:rPr>
-      </w:pPr>
-      <w:r>
-        <w:rPr>
-          <w:rFonts w:ascii="Times New Roman" w:eastAsia="Times New Roman" w:hAnsi="Times New Roman" w:cs="Times New Roman"/>
-          <w:sz w:val="24"/>
-          <w:szCs w:val="24"/>
-        </w:rPr>
-        <w:t xml:space="preserve">-  </w:t>
+        <w:t>The app shall provide a communication platform for volunteers and organizations to coordinate efforts.</w:t>
+      </w:r>
+    </w:p>
+    <w:p>
+      <w:pPr>
+        <w:spacing w:before="120" w:after="120" w:line="360" w:lineRule="auto"/>
+        <w:jc w:val="both"/>
+        <w:rPr>
+          <w:rFonts w:ascii="Times New Roman" w:eastAsia="Times New Roman" w:hAnsi="Times New Roman" w:cs="Times New Roman"/>
+          <w:sz w:val="24"/>
+          <w:szCs w:val="24"/>
+        </w:rPr>
+      </w:pPr>
+      <w:r>
+        <w:rPr>
+          <w:rFonts w:ascii="Times New Roman" w:eastAsia="Times New Roman" w:hAnsi="Times New Roman" w:cs="Times New Roman"/>
+          <w:sz w:val="24"/>
+          <w:szCs w:val="24"/>
+        </w:rPr>
+        <w:t xml:space="preserve">- </w:t>
       </w:r>
       <w:r>
         <w:rPr>
@@ -8677,26 +8616,26 @@
           <w:sz w:val="24"/>
           <w:szCs w:val="24"/>
         </w:rPr>
-        <w:t>: Medium</w:t>
-      </w:r>
-    </w:p>
-    <w:p>
-      <w:pPr>
-        <w:spacing w:before="120" w:after="120" w:line="360" w:lineRule="auto"/>
-        <w:jc w:val="both"/>
-        <w:rPr>
-          <w:rFonts w:ascii="Times New Roman" w:eastAsia="Times New Roman" w:hAnsi="Times New Roman" w:cs="Times New Roman"/>
-          <w:sz w:val="24"/>
-          <w:szCs w:val="24"/>
-        </w:rPr>
-      </w:pPr>
-      <w:r>
-        <w:rPr>
-          <w:rFonts w:ascii="Times New Roman" w:eastAsia="Times New Roman" w:hAnsi="Times New Roman" w:cs="Times New Roman"/>
-          <w:sz w:val="24"/>
-          <w:szCs w:val="24"/>
-        </w:rPr>
-        <w:t xml:space="preserve">-  </w:t>
+        <w:t>: Low</w:t>
+      </w:r>
+    </w:p>
+    <w:p>
+      <w:pPr>
+        <w:spacing w:before="120" w:after="120" w:line="360" w:lineRule="auto"/>
+        <w:jc w:val="both"/>
+        <w:rPr>
+          <w:rFonts w:ascii="Times New Roman" w:eastAsia="Times New Roman" w:hAnsi="Times New Roman" w:cs="Times New Roman"/>
+          <w:sz w:val="24"/>
+          <w:szCs w:val="24"/>
+        </w:rPr>
+      </w:pPr>
+      <w:r>
+        <w:rPr>
+          <w:rFonts w:ascii="Times New Roman" w:eastAsia="Times New Roman" w:hAnsi="Times New Roman" w:cs="Times New Roman"/>
+          <w:sz w:val="24"/>
+          <w:szCs w:val="24"/>
+        </w:rPr>
+        <w:t xml:space="preserve">- </w:t>
       </w:r>
       <w:r>
         <w:rPr>
@@ -8713,7 +8652,7 @@
           <w:sz w:val="24"/>
           <w:szCs w:val="24"/>
         </w:rPr>
-        <w:t>: Users must create an account for cloud backup and syncing.</w:t>
+        <w:t>: Cooperation with volunteer organizations is required.</w:t>
       </w:r>
     </w:p>
     <w:p>
@@ -8753,28 +8692,54 @@
           <w:sz w:val="24"/>
           <w:szCs w:val="24"/>
         </w:rPr>
-        <w:t>23. Volunteer Coordination and Support</w:t>
-      </w:r>
-    </w:p>
-    <w:p>
-      <w:pPr>
-        <w:spacing w:before="120" w:after="120" w:line="360" w:lineRule="auto"/>
-        <w:jc w:val="both"/>
-        <w:rPr>
-          <w:rFonts w:ascii="Times New Roman" w:eastAsia="Times New Roman" w:hAnsi="Times New Roman" w:cs="Times New Roman"/>
-          <w:b/>
-          <w:sz w:val="24"/>
-          <w:szCs w:val="24"/>
-        </w:rPr>
-      </w:pPr>
-      <w:r>
-        <w:rPr>
-          <w:rFonts w:ascii="Times New Roman" w:eastAsia="Times New Roman" w:hAnsi="Times New Roman" w:cs="Times New Roman"/>
-          <w:b/>
-          <w:sz w:val="24"/>
-          <w:szCs w:val="24"/>
-        </w:rPr>
-        <w:t>- Functional Requirements:</w:t>
+        <w:t>2</w:t>
+      </w:r>
+      <w:r>
+        <w:rPr>
+          <w:rFonts w:ascii="Times New Roman" w:eastAsia="Times New Roman" w:hAnsi="Times New Roman" w:cs="Times New Roman"/>
+          <w:b/>
+          <w:sz w:val="24"/>
+          <w:szCs w:val="24"/>
+        </w:rPr>
+        <w:t>3</w:t>
+      </w:r>
+      <w:r>
+        <w:rPr>
+          <w:rFonts w:ascii="Times New Roman" w:eastAsia="Times New Roman" w:hAnsi="Times New Roman" w:cs="Times New Roman"/>
+          <w:b/>
+          <w:sz w:val="24"/>
+          <w:szCs w:val="24"/>
+        </w:rPr>
+        <w:t>. Accessible Interface for Users with Disabilities</w:t>
+      </w:r>
+    </w:p>
+    <w:p>
+      <w:pPr>
+        <w:spacing w:before="120" w:after="120" w:line="360" w:lineRule="auto"/>
+        <w:jc w:val="both"/>
+        <w:rPr>
+          <w:rFonts w:ascii="Times New Roman" w:eastAsia="Times New Roman" w:hAnsi="Times New Roman" w:cs="Times New Roman"/>
+          <w:b/>
+          <w:sz w:val="24"/>
+          <w:szCs w:val="24"/>
+        </w:rPr>
+      </w:pPr>
+      <w:r>
+        <w:rPr>
+          <w:rFonts w:ascii="Times New Roman" w:eastAsia="Times New Roman" w:hAnsi="Times New Roman" w:cs="Times New Roman"/>
+          <w:sz w:val="24"/>
+          <w:szCs w:val="24"/>
+        </w:rPr>
+        <w:t xml:space="preserve">- </w:t>
+      </w:r>
+      <w:r>
+        <w:rPr>
+          <w:rFonts w:ascii="Times New Roman" w:eastAsia="Times New Roman" w:hAnsi="Times New Roman" w:cs="Times New Roman"/>
+          <w:b/>
+          <w:sz w:val="24"/>
+          <w:szCs w:val="24"/>
+        </w:rPr>
+        <w:t>Functional Requirements:</w:t>
       </w:r>
     </w:p>
     <w:p>
@@ -8810,7 +8775,7 @@
           <w:sz w:val="24"/>
           <w:szCs w:val="24"/>
         </w:rPr>
-        <w:t>The app shall include a feature for coordinating volunteer efforts and support during disasters.</w:t>
+        <w:t>The app shall include features to support users with disabilities, such as text-to-speech, high-contrast modes, and customizable font sizes.</w:t>
       </w:r>
     </w:p>
     <w:p>
@@ -8846,7 +8811,7 @@
           <w:sz w:val="24"/>
           <w:szCs w:val="24"/>
         </w:rPr>
-        <w:t>Users can sign up to volunteer, track available opportunities, and receive updates on volunteer needs.</w:t>
+        <w:t>Users can enable accessibility features from the settings menu.</w:t>
       </w:r>
     </w:p>
     <w:p>
@@ -8882,256 +8847,6 @@
           <w:sz w:val="24"/>
           <w:szCs w:val="24"/>
         </w:rPr>
-        <w:t>The app shall provide a communication platform for volunteers and organizations to coordinate efforts.</w:t>
-      </w:r>
-    </w:p>
-    <w:p>
-      <w:pPr>
-        <w:spacing w:before="120" w:after="120" w:line="360" w:lineRule="auto"/>
-        <w:jc w:val="both"/>
-        <w:rPr>
-          <w:rFonts w:ascii="Times New Roman" w:eastAsia="Times New Roman" w:hAnsi="Times New Roman" w:cs="Times New Roman"/>
-          <w:sz w:val="24"/>
-          <w:szCs w:val="24"/>
-        </w:rPr>
-      </w:pPr>
-      <w:r>
-        <w:rPr>
-          <w:rFonts w:ascii="Times New Roman" w:eastAsia="Times New Roman" w:hAnsi="Times New Roman" w:cs="Times New Roman"/>
-          <w:sz w:val="24"/>
-          <w:szCs w:val="24"/>
-        </w:rPr>
-        <w:t xml:space="preserve">- </w:t>
-      </w:r>
-      <w:r>
-        <w:rPr>
-          <w:rFonts w:ascii="Times New Roman" w:eastAsia="Times New Roman" w:hAnsi="Times New Roman" w:cs="Times New Roman"/>
-          <w:b/>
-          <w:sz w:val="24"/>
-          <w:szCs w:val="24"/>
-        </w:rPr>
-        <w:t>Priority Level</w:t>
-      </w:r>
-      <w:r>
-        <w:rPr>
-          <w:rFonts w:ascii="Times New Roman" w:eastAsia="Times New Roman" w:hAnsi="Times New Roman" w:cs="Times New Roman"/>
-          <w:sz w:val="24"/>
-          <w:szCs w:val="24"/>
-        </w:rPr>
-        <w:t>: Low</w:t>
-      </w:r>
-    </w:p>
-    <w:p>
-      <w:pPr>
-        <w:spacing w:before="120" w:after="120" w:line="360" w:lineRule="auto"/>
-        <w:jc w:val="both"/>
-        <w:rPr>
-          <w:rFonts w:ascii="Times New Roman" w:eastAsia="Times New Roman" w:hAnsi="Times New Roman" w:cs="Times New Roman"/>
-          <w:sz w:val="24"/>
-          <w:szCs w:val="24"/>
-        </w:rPr>
-      </w:pPr>
-      <w:r>
-        <w:rPr>
-          <w:rFonts w:ascii="Times New Roman" w:eastAsia="Times New Roman" w:hAnsi="Times New Roman" w:cs="Times New Roman"/>
-          <w:sz w:val="24"/>
-          <w:szCs w:val="24"/>
-        </w:rPr>
-        <w:t xml:space="preserve">- </w:t>
-      </w:r>
-      <w:r>
-        <w:rPr>
-          <w:rFonts w:ascii="Times New Roman" w:eastAsia="Times New Roman" w:hAnsi="Times New Roman" w:cs="Times New Roman"/>
-          <w:b/>
-          <w:sz w:val="24"/>
-          <w:szCs w:val="24"/>
-        </w:rPr>
-        <w:t>Preconditions</w:t>
-      </w:r>
-      <w:r>
-        <w:rPr>
-          <w:rFonts w:ascii="Times New Roman" w:eastAsia="Times New Roman" w:hAnsi="Times New Roman" w:cs="Times New Roman"/>
-          <w:sz w:val="24"/>
-          <w:szCs w:val="24"/>
-        </w:rPr>
-        <w:t>: Cooperation with volunteer organizations is required.</w:t>
-      </w:r>
-    </w:p>
-    <w:p>
-      <w:pPr>
-        <w:spacing w:before="120" w:after="120" w:line="360" w:lineRule="auto"/>
-        <w:jc w:val="both"/>
-        <w:rPr>
-          <w:rFonts w:ascii="Times New Roman" w:eastAsia="Times New Roman" w:hAnsi="Times New Roman" w:cs="Times New Roman"/>
-          <w:sz w:val="24"/>
-          <w:szCs w:val="24"/>
-        </w:rPr>
-      </w:pPr>
-      <w:r>
-        <w:rPr>
-          <w:rFonts w:ascii="Times New Roman" w:eastAsia="Times New Roman" w:hAnsi="Times New Roman" w:cs="Times New Roman"/>
-          <w:sz w:val="24"/>
-          <w:szCs w:val="24"/>
-        </w:rPr>
-        <w:lastRenderedPageBreak/>
-        <w:t xml:space="preserve"> </w:t>
-      </w:r>
-    </w:p>
-    <w:p>
-      <w:pPr>
-        <w:spacing w:before="120" w:after="120" w:line="360" w:lineRule="auto"/>
-        <w:jc w:val="both"/>
-        <w:rPr>
-          <w:rFonts w:ascii="Times New Roman" w:eastAsia="Times New Roman" w:hAnsi="Times New Roman" w:cs="Times New Roman"/>
-          <w:b/>
-          <w:sz w:val="24"/>
-          <w:szCs w:val="24"/>
-        </w:rPr>
-      </w:pPr>
-      <w:r>
-        <w:rPr>
-          <w:rFonts w:ascii="Times New Roman" w:eastAsia="Times New Roman" w:hAnsi="Times New Roman" w:cs="Times New Roman"/>
-          <w:b/>
-          <w:sz w:val="24"/>
-          <w:szCs w:val="24"/>
-        </w:rPr>
-        <w:t>24. Accessible Interface for Users with Disabilities</w:t>
-      </w:r>
-    </w:p>
-    <w:p>
-      <w:pPr>
-        <w:spacing w:before="120" w:after="120" w:line="360" w:lineRule="auto"/>
-        <w:jc w:val="both"/>
-        <w:rPr>
-          <w:rFonts w:ascii="Times New Roman" w:eastAsia="Times New Roman" w:hAnsi="Times New Roman" w:cs="Times New Roman"/>
-          <w:b/>
-          <w:sz w:val="24"/>
-          <w:szCs w:val="24"/>
-        </w:rPr>
-      </w:pPr>
-      <w:r>
-        <w:rPr>
-          <w:rFonts w:ascii="Times New Roman" w:eastAsia="Times New Roman" w:hAnsi="Times New Roman" w:cs="Times New Roman"/>
-          <w:sz w:val="24"/>
-          <w:szCs w:val="24"/>
-        </w:rPr>
-        <w:t xml:space="preserve">- </w:t>
-      </w:r>
-      <w:r>
-        <w:rPr>
-          <w:rFonts w:ascii="Times New Roman" w:eastAsia="Times New Roman" w:hAnsi="Times New Roman" w:cs="Times New Roman"/>
-          <w:b/>
-          <w:sz w:val="24"/>
-          <w:szCs w:val="24"/>
-        </w:rPr>
-        <w:t>Functional Requirements:</w:t>
-      </w:r>
-    </w:p>
-    <w:p>
-      <w:pPr>
-        <w:spacing w:before="120" w:after="120" w:line="360" w:lineRule="auto"/>
-        <w:ind w:left="720"/>
-        <w:jc w:val="both"/>
-        <w:rPr>
-          <w:rFonts w:ascii="Times New Roman" w:eastAsia="Times New Roman" w:hAnsi="Times New Roman" w:cs="Times New Roman"/>
-          <w:sz w:val="24"/>
-          <w:szCs w:val="24"/>
-        </w:rPr>
-      </w:pPr>
-      <w:r>
-        <w:rPr>
-          <w:rFonts w:ascii="Times New Roman" w:eastAsia="Times New Roman" w:hAnsi="Times New Roman" w:cs="Times New Roman"/>
-          <w:sz w:val="24"/>
-          <w:szCs w:val="24"/>
-        </w:rPr>
-        <w:t>1.</w:t>
-      </w:r>
-      <w:r>
-        <w:rPr>
-          <w:rFonts w:ascii="Times New Roman" w:eastAsia="Times New Roman" w:hAnsi="Times New Roman" w:cs="Times New Roman"/>
-          <w:sz w:val="14"/>
-          <w:szCs w:val="14"/>
-        </w:rPr>
-        <w:t xml:space="preserve">      </w:t>
-      </w:r>
-      <w:r>
-        <w:rPr>
-          <w:rFonts w:ascii="Times New Roman" w:eastAsia="Times New Roman" w:hAnsi="Times New Roman" w:cs="Times New Roman"/>
-          <w:sz w:val="24"/>
-          <w:szCs w:val="24"/>
-        </w:rPr>
-        <w:t>The app shall include features to support users with disabilities, such as text-to-speech, high-contrast modes, and customizable font sizes.</w:t>
-      </w:r>
-    </w:p>
-    <w:p>
-      <w:pPr>
-        <w:spacing w:before="120" w:after="120" w:line="360" w:lineRule="auto"/>
-        <w:ind w:left="720"/>
-        <w:jc w:val="both"/>
-        <w:rPr>
-          <w:rFonts w:ascii="Times New Roman" w:eastAsia="Times New Roman" w:hAnsi="Times New Roman" w:cs="Times New Roman"/>
-          <w:sz w:val="24"/>
-          <w:szCs w:val="24"/>
-        </w:rPr>
-      </w:pPr>
-      <w:r>
-        <w:rPr>
-          <w:rFonts w:ascii="Times New Roman" w:eastAsia="Times New Roman" w:hAnsi="Times New Roman" w:cs="Times New Roman"/>
-          <w:sz w:val="24"/>
-          <w:szCs w:val="24"/>
-        </w:rPr>
-        <w:t>2.</w:t>
-      </w:r>
-      <w:r>
-        <w:rPr>
-          <w:rFonts w:ascii="Times New Roman" w:eastAsia="Times New Roman" w:hAnsi="Times New Roman" w:cs="Times New Roman"/>
-          <w:sz w:val="14"/>
-          <w:szCs w:val="14"/>
-        </w:rPr>
-        <w:t xml:space="preserve">      </w:t>
-      </w:r>
-      <w:r>
-        <w:rPr>
-          <w:rFonts w:ascii="Times New Roman" w:eastAsia="Times New Roman" w:hAnsi="Times New Roman" w:cs="Times New Roman"/>
-          <w:sz w:val="24"/>
-          <w:szCs w:val="24"/>
-        </w:rPr>
-        <w:t>Users can enable accessibility features from the settings menu.</w:t>
-      </w:r>
-    </w:p>
-    <w:p>
-      <w:pPr>
-        <w:spacing w:before="120" w:after="120" w:line="360" w:lineRule="auto"/>
-        <w:ind w:left="720"/>
-        <w:jc w:val="both"/>
-        <w:rPr>
-          <w:rFonts w:ascii="Times New Roman" w:eastAsia="Times New Roman" w:hAnsi="Times New Roman" w:cs="Times New Roman"/>
-          <w:sz w:val="24"/>
-          <w:szCs w:val="24"/>
-        </w:rPr>
-      </w:pPr>
-      <w:r>
-        <w:rPr>
-          <w:rFonts w:ascii="Times New Roman" w:eastAsia="Times New Roman" w:hAnsi="Times New Roman" w:cs="Times New Roman"/>
-          <w:sz w:val="24"/>
-          <w:szCs w:val="24"/>
-        </w:rPr>
-        <w:t>3.</w:t>
-      </w:r>
-      <w:r>
-        <w:rPr>
-          <w:rFonts w:ascii="Times New Roman" w:eastAsia="Times New Roman" w:hAnsi="Times New Roman" w:cs="Times New Roman"/>
-          <w:sz w:val="14"/>
-          <w:szCs w:val="14"/>
-        </w:rPr>
-        <w:t xml:space="preserve">      </w:t>
-      </w:r>
-      <w:r>
-        <w:rPr>
-          <w:rFonts w:ascii="Times New Roman" w:eastAsia="Times New Roman" w:hAnsi="Times New Roman" w:cs="Times New Roman"/>
-          <w:sz w:val="24"/>
-          <w:szCs w:val="24"/>
-        </w:rPr>
         <w:t>The app shall comply with accessibility standards to ensure usability for all users.</w:t>
       </w:r>
     </w:p>
@@ -9244,10 +8959,99 @@
         <w:jc w:val="both"/>
         <w:rPr>
           <w:rFonts w:ascii="Times New Roman" w:eastAsia="Times New Roman" w:hAnsi="Times New Roman" w:cs="Times New Roman"/>
-          <w:sz w:val="24"/>
-          <w:szCs w:val="24"/>
-        </w:rPr>
-      </w:pPr>
+          <w:b/>
+          <w:bCs/>
+          <w:sz w:val="24"/>
+          <w:szCs w:val="24"/>
+        </w:rPr>
+      </w:pPr>
+      <w:r>
+        <w:rPr>
+          <w:rFonts w:ascii="Times New Roman" w:eastAsia="Times New Roman" w:hAnsi="Times New Roman" w:cs="Times New Roman"/>
+          <w:b/>
+          <w:bCs/>
+          <w:noProof/>
+          <w:sz w:val="24"/>
+          <w:szCs w:val="24"/>
+        </w:rPr>
+        <w:lastRenderedPageBreak/>
+        <w:drawing>
+          <wp:anchor distT="0" distB="0" distL="114300" distR="114300" simplePos="0" relativeHeight="251659264" behindDoc="0" locked="0" layoutInCell="1" allowOverlap="1" wp14:anchorId="2D9546CD" wp14:editId="43946424">
+            <wp:simplePos x="0" y="0"/>
+            <wp:positionH relativeFrom="column">
+              <wp:posOffset>73025</wp:posOffset>
+            </wp:positionH>
+            <wp:positionV relativeFrom="paragraph">
+              <wp:posOffset>321310</wp:posOffset>
+            </wp:positionV>
+            <wp:extent cx="5551805" cy="7585710"/>
+            <wp:effectExtent l="0" t="0" r="0" b="0"/>
+            <wp:wrapSquare wrapText="bothSides"/>
+            <wp:docPr id="140932380" name="Graphic 1"/>
+            <wp:cNvGraphicFramePr>
+              <a:graphicFrameLocks xmlns:a="http://schemas.openxmlformats.org/drawingml/2006/main" noChangeAspect="1"/>
+            </wp:cNvGraphicFramePr>
+            <a:graphic xmlns:a="http://schemas.openxmlformats.org/drawingml/2006/main">
+              <a:graphicData uri="http://schemas.openxmlformats.org/drawingml/2006/picture">
+                <pic:pic xmlns:pic="http://schemas.openxmlformats.org/drawingml/2006/picture">
+                  <pic:nvPicPr>
+                    <pic:cNvPr id="140932380" name="Graphic 140932380"/>
+                    <pic:cNvPicPr/>
+                  </pic:nvPicPr>
+                  <pic:blipFill>
+                    <a:blip r:embed="rId5">
+                      <a:extLst>
+                        <a:ext uri="{28A0092B-C50C-407E-A947-70E740481C1C}">
+                          <a14:useLocalDpi xmlns:a14="http://schemas.microsoft.com/office/drawing/2010/main" val="0"/>
+                        </a:ext>
+                        <a:ext uri="{96DAC541-7B7A-43D3-8B79-37D633B846F1}">
+                          <asvg:svgBlip xmlns:asvg="http://schemas.microsoft.com/office/drawing/2016/SVG/main" r:embed="rId6"/>
+                        </a:ext>
+                      </a:extLst>
+                    </a:blip>
+                    <a:stretch>
+                      <a:fillRect/>
+                    </a:stretch>
+                  </pic:blipFill>
+                  <pic:spPr>
+                    <a:xfrm>
+                      <a:off x="0" y="0"/>
+                      <a:ext cx="5551805" cy="7585710"/>
+                    </a:xfrm>
+                    <a:prstGeom prst="rect">
+                      <a:avLst/>
+                    </a:prstGeom>
+                  </pic:spPr>
+                </pic:pic>
+              </a:graphicData>
+            </a:graphic>
+            <wp14:sizeRelH relativeFrom="margin">
+              <wp14:pctWidth>0</wp14:pctWidth>
+            </wp14:sizeRelH>
+            <wp14:sizeRelV relativeFrom="margin">
+              <wp14:pctHeight>0</wp14:pctHeight>
+            </wp14:sizeRelV>
+          </wp:anchor>
+        </w:drawing>
+      </w:r>
+      <w:r>
+        <w:rPr>
+          <w:rFonts w:ascii="Times New Roman" w:eastAsia="Times New Roman" w:hAnsi="Times New Roman" w:cs="Times New Roman"/>
+          <w:sz w:val="24"/>
+          <w:szCs w:val="24"/>
+        </w:rPr>
+        <w:t xml:space="preserve"> </w:t>
+      </w:r>
+      <w:r>
+        <w:rPr>
+          <w:rFonts w:ascii="Times New Roman" w:eastAsia="Times New Roman" w:hAnsi="Times New Roman" w:cs="Times New Roman"/>
+          <w:b/>
+          <w:bCs/>
+          <w:sz w:val="24"/>
+          <w:szCs w:val="24"/>
+        </w:rPr>
+        <w:t>Use Case Diagram</w:t>
+      </w:r>
     </w:p>
     <w:p>
       <w:pPr>
@@ -9255,6 +9059,8 @@
         <w:jc w:val="both"/>
         <w:rPr>
           <w:rFonts w:ascii="Times New Roman" w:eastAsia="Times New Roman" w:hAnsi="Times New Roman" w:cs="Times New Roman"/>
+          <w:b/>
+          <w:bCs/>
           <w:sz w:val="24"/>
           <w:szCs w:val="24"/>
         </w:rPr>
@@ -9266,10 +9072,23 @@
         <w:jc w:val="both"/>
         <w:rPr>
           <w:rFonts w:ascii="Times New Roman" w:eastAsia="Times New Roman" w:hAnsi="Times New Roman" w:cs="Times New Roman"/>
-          <w:sz w:val="24"/>
-          <w:szCs w:val="24"/>
-        </w:rPr>
-      </w:pPr>
+          <w:b/>
+          <w:bCs/>
+          <w:sz w:val="24"/>
+          <w:szCs w:val="24"/>
+        </w:rPr>
+      </w:pPr>
+      <w:r>
+        <w:rPr>
+          <w:rFonts w:ascii="Times New Roman" w:eastAsia="Times New Roman" w:hAnsi="Times New Roman" w:cs="Times New Roman"/>
+          <w:b/>
+          <w:bCs/>
+          <w:sz w:val="24"/>
+          <w:szCs w:val="24"/>
+        </w:rPr>
+        <w:lastRenderedPageBreak/>
+        <w:t>Class Diagram</w:t>
+      </w:r>
     </w:p>
     <w:p>
       <w:pPr>
@@ -9281,6 +9100,72 @@
           <w:szCs w:val="24"/>
         </w:rPr>
       </w:pPr>
+      <w:r>
+        <w:rPr>
+          <w:rFonts w:ascii="Times New Roman" w:eastAsia="Times New Roman" w:hAnsi="Times New Roman" w:cs="Times New Roman"/>
+          <w:noProof/>
+          <w:sz w:val="24"/>
+          <w:szCs w:val="24"/>
+        </w:rPr>
+        <w:drawing>
+          <wp:anchor distT="0" distB="0" distL="114300" distR="114300" simplePos="0" relativeHeight="251660288" behindDoc="0" locked="0" layoutInCell="1" allowOverlap="1" wp14:anchorId="5EB1E487" wp14:editId="1C93BB8A">
+            <wp:simplePos x="0" y="0"/>
+            <wp:positionH relativeFrom="margin">
+              <wp:align>left</wp:align>
+            </wp:positionH>
+            <wp:positionV relativeFrom="paragraph">
+              <wp:posOffset>248894</wp:posOffset>
+            </wp:positionV>
+            <wp:extent cx="6143625" cy="5581015"/>
+            <wp:effectExtent l="0" t="0" r="9525" b="635"/>
+            <wp:wrapSquare wrapText="bothSides"/>
+            <wp:docPr id="373670630" name="Graphic 3"/>
+            <wp:cNvGraphicFramePr>
+              <a:graphicFrameLocks xmlns:a="http://schemas.openxmlformats.org/drawingml/2006/main" noChangeAspect="1"/>
+            </wp:cNvGraphicFramePr>
+            <a:graphic xmlns:a="http://schemas.openxmlformats.org/drawingml/2006/main">
+              <a:graphicData uri="http://schemas.openxmlformats.org/drawingml/2006/picture">
+                <pic:pic xmlns:pic="http://schemas.openxmlformats.org/drawingml/2006/picture">
+                  <pic:nvPicPr>
+                    <pic:cNvPr id="373670630" name="Graphic 373670630"/>
+                    <pic:cNvPicPr/>
+                  </pic:nvPicPr>
+                  <pic:blipFill>
+                    <a:blip r:embed="rId7">
+                      <a:extLst>
+                        <a:ext uri="{28A0092B-C50C-407E-A947-70E740481C1C}">
+                          <a14:useLocalDpi xmlns:a14="http://schemas.microsoft.com/office/drawing/2010/main" val="0"/>
+                        </a:ext>
+                        <a:ext uri="{96DAC541-7B7A-43D3-8B79-37D633B846F1}">
+                          <asvg:svgBlip xmlns:asvg="http://schemas.microsoft.com/office/drawing/2016/SVG/main" r:embed="rId8"/>
+                        </a:ext>
+                      </a:extLst>
+                    </a:blip>
+                    <a:stretch>
+                      <a:fillRect/>
+                    </a:stretch>
+                  </pic:blipFill>
+                  <pic:spPr>
+                    <a:xfrm>
+                      <a:off x="0" y="0"/>
+                      <a:ext cx="6143625" cy="5581015"/>
+                    </a:xfrm>
+                    <a:prstGeom prst="rect">
+                      <a:avLst/>
+                    </a:prstGeom>
+                  </pic:spPr>
+                </pic:pic>
+              </a:graphicData>
+            </a:graphic>
+            <wp14:sizeRelH relativeFrom="margin">
+              <wp14:pctWidth>0</wp14:pctWidth>
+            </wp14:sizeRelH>
+            <wp14:sizeRelV relativeFrom="margin">
+              <wp14:pctHeight>0</wp14:pctHeight>
+            </wp14:sizeRelV>
+          </wp:anchor>
+        </w:drawing>
+      </w:r>
     </w:p>
     <w:p>
       <w:pPr>
@@ -9359,6 +9244,1157 @@
         </w:rPr>
       </w:pPr>
     </w:p>
+    <w:p>
+      <w:pPr>
+        <w:rPr>
+          <w:rFonts w:ascii="Times New Roman" w:eastAsia="Times New Roman" w:hAnsi="Times New Roman" w:cs="Times New Roman"/>
+          <w:sz w:val="24"/>
+          <w:szCs w:val="24"/>
+        </w:rPr>
+      </w:pPr>
+    </w:p>
+    <w:p>
+      <w:pPr>
+        <w:spacing w:before="120" w:after="120" w:line="360" w:lineRule="auto"/>
+        <w:jc w:val="both"/>
+        <w:rPr>
+          <w:rFonts w:ascii="Times New Roman" w:eastAsia="Times New Roman" w:hAnsi="Times New Roman" w:cs="Times New Roman"/>
+          <w:b/>
+          <w:bCs/>
+          <w:sz w:val="24"/>
+          <w:szCs w:val="24"/>
+        </w:rPr>
+      </w:pPr>
+      <w:r>
+        <w:rPr>
+          <w:rFonts w:ascii="Times New Roman" w:eastAsia="Times New Roman" w:hAnsi="Times New Roman" w:cs="Times New Roman"/>
+          <w:b/>
+          <w:bCs/>
+          <w:sz w:val="24"/>
+          <w:szCs w:val="24"/>
+        </w:rPr>
+        <w:lastRenderedPageBreak/>
+        <w:t>Software Process Model</w:t>
+      </w:r>
+    </w:p>
+    <w:p>
+      <w:pPr>
+        <w:spacing w:before="120" w:after="120" w:line="360" w:lineRule="auto"/>
+        <w:jc w:val="both"/>
+        <w:rPr>
+          <w:rFonts w:ascii="Times New Roman" w:hAnsi="Times New Roman" w:cs="Times New Roman"/>
+        </w:rPr>
+      </w:pPr>
+      <w:r>
+        <w:rPr>
+          <w:rFonts w:ascii="Times New Roman" w:hAnsi="Times New Roman" w:cs="Times New Roman"/>
+        </w:rPr>
+        <w:t xml:space="preserve">Scrum is the ideal choice for developing </w:t>
+      </w:r>
+      <w:proofErr w:type="spellStart"/>
+      <w:r>
+        <w:rPr>
+          <w:rFonts w:ascii="Times New Roman" w:hAnsi="Times New Roman" w:cs="Times New Roman"/>
+        </w:rPr>
+        <w:t>DisasterGuard</w:t>
+      </w:r>
+      <w:proofErr w:type="spellEnd"/>
+      <w:r>
+        <w:rPr>
+          <w:rFonts w:ascii="Times New Roman" w:hAnsi="Times New Roman" w:cs="Times New Roman"/>
+        </w:rPr>
+        <w:t xml:space="preserve"> due to its flexibility and adaptability, which are essential for an application that must quickly respond to new disaster scenarios and evolving user needs. Scrum's iterative approach allows for rapid adjustments, ensuring the app remains relevant and effective as circumstances change. Additionally, the frequent releases facilitated by Scrum's short sprints ensure that the app is continuously updated with the latest disaster information and safety guidelines, providing users with current and reliable data. This frequent updating process ensures that the app evolves in line with user expectations, as Scrum incorporates user feedback throughout the development cycle. The emphasis on user-centered development helps refine the app's functionality and usability, making it more effective in real-world applications.</w:t>
+      </w:r>
+    </w:p>
+    <w:p>
+      <w:pPr>
+        <w:spacing w:before="120" w:after="120" w:line="360" w:lineRule="auto"/>
+        <w:jc w:val="both"/>
+        <w:rPr>
+          <w:rFonts w:ascii="Times New Roman" w:hAnsi="Times New Roman" w:cs="Times New Roman"/>
+        </w:rPr>
+      </w:pPr>
+    </w:p>
+    <w:p>
+      <w:pPr>
+        <w:spacing w:before="120" w:after="120" w:line="360" w:lineRule="auto"/>
+        <w:jc w:val="both"/>
+        <w:rPr>
+          <w:rFonts w:ascii="Times New Roman" w:hAnsi="Times New Roman" w:cs="Times New Roman"/>
+        </w:rPr>
+      </w:pPr>
+      <w:r>
+        <w:rPr>
+          <w:rFonts w:ascii="Times New Roman" w:hAnsi="Times New Roman" w:cs="Times New Roman"/>
+        </w:rPr>
+        <w:t xml:space="preserve">Furthermore, developing </w:t>
+      </w:r>
+      <w:proofErr w:type="spellStart"/>
+      <w:r>
+        <w:rPr>
+          <w:rFonts w:ascii="Times New Roman" w:hAnsi="Times New Roman" w:cs="Times New Roman"/>
+        </w:rPr>
+        <w:t>DisasterGuard</w:t>
+      </w:r>
+      <w:proofErr w:type="spellEnd"/>
+      <w:r>
+        <w:rPr>
+          <w:rFonts w:ascii="Times New Roman" w:hAnsi="Times New Roman" w:cs="Times New Roman"/>
+        </w:rPr>
+        <w:t xml:space="preserve"> requires seamless coordination among developers, disaster management experts, and end-users. Scrum's focus on regular communication and collaboration ensures that all stakeholders are aligned and working towards common goals, enhancing the overall quality and effectiveness of the app. The iterative process of Scrum also facilitates continuous risk management, allowing the team to identify and address potential issues early, thus ensuring the app can handle unpredictable events effectively. High-quality standards are maintained through Scrum’s emphasis on quality assurance and regular testing, ensuring each release is reliable and robust, which is crucial for an app used in emergency situations. Lastly, Scrum's product backlog prioritization ensures that the most valuable features are developed and delivered first, maximizing the benefits to users and ensuring that limited resources are used efficiently.</w:t>
+      </w:r>
+    </w:p>
+    <w:p>
+      <w:pPr>
+        <w:spacing w:before="120" w:after="120" w:line="360" w:lineRule="auto"/>
+        <w:jc w:val="both"/>
+        <w:rPr>
+          <w:rFonts w:ascii="Times New Roman" w:hAnsi="Times New Roman" w:cs="Times New Roman"/>
+        </w:rPr>
+      </w:pPr>
+    </w:p>
+    <w:p>
+      <w:pPr>
+        <w:spacing w:before="120" w:after="120" w:line="360" w:lineRule="auto"/>
+        <w:jc w:val="both"/>
+        <w:rPr>
+          <w:rFonts w:ascii="Times New Roman" w:hAnsi="Times New Roman" w:cs="Times New Roman"/>
+          <w:b/>
+          <w:bCs/>
+          <w:sz w:val="24"/>
+          <w:szCs w:val="24"/>
+        </w:rPr>
+      </w:pPr>
+      <w:r>
+        <w:rPr>
+          <w:rFonts w:ascii="Times New Roman" w:hAnsi="Times New Roman" w:cs="Times New Roman"/>
+          <w:b/>
+          <w:bCs/>
+          <w:sz w:val="24"/>
+          <w:szCs w:val="24"/>
+        </w:rPr>
+        <w:t>Why Not other process Models?</w:t>
+      </w:r>
+    </w:p>
+    <w:p>
+      <w:pPr>
+        <w:spacing w:before="120" w:after="120" w:line="360" w:lineRule="auto"/>
+        <w:jc w:val="both"/>
+        <w:rPr>
+          <w:rFonts w:ascii="Times New Roman" w:hAnsi="Times New Roman" w:cs="Times New Roman"/>
+        </w:rPr>
+      </w:pPr>
+      <w:r>
+        <w:rPr>
+          <w:rFonts w:ascii="Times New Roman" w:hAnsi="Times New Roman" w:cs="Times New Roman"/>
+        </w:rPr>
+        <w:t xml:space="preserve">We are not using other models like Waterfall, V-Model, Incremental, or XP because they do not offer the same level of flexibility, adaptability, and customer-centric focus as Scrum. Waterfall and V-Model follow a rigid, linear approach that does not accommodate changes well once the project is in progress, making them less suitable for projects with evolving requirements like the </w:t>
+      </w:r>
+      <w:proofErr w:type="spellStart"/>
+      <w:r>
+        <w:rPr>
+          <w:rFonts w:ascii="Times New Roman" w:hAnsi="Times New Roman" w:cs="Times New Roman"/>
+        </w:rPr>
+        <w:t>DisasterGuard</w:t>
+      </w:r>
+      <w:proofErr w:type="spellEnd"/>
+      <w:r>
+        <w:rPr>
+          <w:rFonts w:ascii="Times New Roman" w:hAnsi="Times New Roman" w:cs="Times New Roman"/>
+        </w:rPr>
+        <w:t xml:space="preserve"> app. Incremental development, while more flexible, does not emphasize iterative learning and feedback to the same extent as Scrum. XP focuses on technical excellence but lacks the structured project management framework provided by Scrum. Scrum's iterative cycles, frequent reassessment, and emphasis on customer feedback ensure that the product remains aligned with user needs and can adapt quickly to new information or changes in the environment, making it the best choice for dynamic and complex projects like </w:t>
+      </w:r>
+      <w:proofErr w:type="spellStart"/>
+      <w:r>
+        <w:rPr>
+          <w:rFonts w:ascii="Times New Roman" w:hAnsi="Times New Roman" w:cs="Times New Roman"/>
+        </w:rPr>
+        <w:t>DisasterGuard</w:t>
+      </w:r>
+      <w:proofErr w:type="spellEnd"/>
+      <w:r>
+        <w:rPr>
+          <w:rFonts w:ascii="Times New Roman" w:hAnsi="Times New Roman" w:cs="Times New Roman"/>
+        </w:rPr>
+        <w:t>.</w:t>
+      </w:r>
+    </w:p>
+    <w:p>
+      <w:pPr>
+        <w:spacing w:before="120" w:after="120" w:line="360" w:lineRule="auto"/>
+        <w:jc w:val="both"/>
+        <w:rPr>
+          <w:rFonts w:ascii="Times New Roman" w:hAnsi="Times New Roman" w:cs="Times New Roman"/>
+        </w:rPr>
+      </w:pPr>
+    </w:p>
+    <w:p>
+      <w:pPr>
+        <w:spacing w:before="120" w:after="120" w:line="360" w:lineRule="auto"/>
+        <w:jc w:val="both"/>
+        <w:rPr>
+          <w:rFonts w:ascii="Times New Roman" w:hAnsi="Times New Roman" w:cs="Times New Roman"/>
+          <w:b/>
+          <w:bCs/>
+          <w:sz w:val="24"/>
+          <w:szCs w:val="24"/>
+        </w:rPr>
+      </w:pPr>
+      <w:r>
+        <w:rPr>
+          <w:rFonts w:ascii="Times New Roman" w:hAnsi="Times New Roman" w:cs="Times New Roman"/>
+          <w:b/>
+          <w:bCs/>
+          <w:sz w:val="24"/>
+          <w:szCs w:val="24"/>
+        </w:rPr>
+        <w:t>Project Role Identification and Responsibilities</w:t>
+      </w:r>
+    </w:p>
+    <w:p>
+      <w:pPr>
+        <w:spacing w:before="120" w:after="120" w:line="360" w:lineRule="auto"/>
+        <w:jc w:val="both"/>
+        <w:rPr>
+          <w:rFonts w:ascii="Times New Roman" w:hAnsi="Times New Roman" w:cs="Times New Roman"/>
+          <w:b/>
+          <w:bCs/>
+        </w:rPr>
+      </w:pPr>
+    </w:p>
+    <w:p>
+      <w:pPr>
+        <w:spacing w:before="120" w:after="120" w:line="360" w:lineRule="auto"/>
+        <w:jc w:val="both"/>
+        <w:rPr>
+          <w:rFonts w:ascii="Times New Roman" w:hAnsi="Times New Roman" w:cs="Times New Roman"/>
+          <w:b/>
+          <w:bCs/>
+        </w:rPr>
+      </w:pPr>
+      <w:r>
+        <w:rPr>
+          <w:rFonts w:ascii="Times New Roman" w:hAnsi="Times New Roman" w:cs="Times New Roman"/>
+          <w:b/>
+          <w:bCs/>
+        </w:rPr>
+        <w:t>Product Owner</w:t>
+      </w:r>
+    </w:p>
+    <w:p>
+      <w:pPr>
+        <w:spacing w:before="120" w:after="120" w:line="360" w:lineRule="auto"/>
+        <w:jc w:val="both"/>
+        <w:rPr>
+          <w:rFonts w:ascii="Times New Roman" w:hAnsi="Times New Roman" w:cs="Times New Roman"/>
+        </w:rPr>
+      </w:pPr>
+      <w:r>
+        <w:rPr>
+          <w:rFonts w:ascii="Times New Roman" w:hAnsi="Times New Roman" w:cs="Times New Roman"/>
+        </w:rPr>
+        <w:t>The Product Owner is a crucial role responsible for the product’s success.</w:t>
+      </w:r>
+    </w:p>
+    <w:p>
+      <w:pPr>
+        <w:spacing w:before="120" w:after="120" w:line="360" w:lineRule="auto"/>
+        <w:jc w:val="both"/>
+        <w:rPr>
+          <w:rFonts w:ascii="Times New Roman" w:hAnsi="Times New Roman" w:cs="Times New Roman"/>
+          <w:b/>
+          <w:bCs/>
+        </w:rPr>
+      </w:pPr>
+      <w:r>
+        <w:rPr>
+          <w:rFonts w:ascii="Times New Roman" w:hAnsi="Times New Roman" w:cs="Times New Roman"/>
+          <w:b/>
+          <w:bCs/>
+        </w:rPr>
+        <w:t>Responsibilities</w:t>
+      </w:r>
+    </w:p>
+    <w:p>
+      <w:pPr>
+        <w:spacing w:before="120" w:after="120" w:line="360" w:lineRule="auto"/>
+        <w:jc w:val="both"/>
+        <w:rPr>
+          <w:rFonts w:ascii="Times New Roman" w:hAnsi="Times New Roman" w:cs="Times New Roman"/>
+        </w:rPr>
+      </w:pPr>
+      <w:r>
+        <w:rPr>
+          <w:rFonts w:ascii="Times New Roman" w:hAnsi="Times New Roman" w:cs="Times New Roman"/>
+        </w:rPr>
+        <w:t>They define and prioritize the product backlog, ensuring it accurately reflects the needs of the users and stakeholders. This role involves communicating the vision and goals of the project to the development team, making critical decisions regarding product features and their priority based on user feedback and business objectives. Additionally, the Product Owner acts as the primary point of contact for stakeholders, ensuring their requirements are effectively addressed throughout the project.</w:t>
+      </w:r>
+    </w:p>
+    <w:p>
+      <w:pPr>
+        <w:spacing w:before="120" w:after="120" w:line="360" w:lineRule="auto"/>
+        <w:jc w:val="both"/>
+        <w:rPr>
+          <w:rFonts w:ascii="Times New Roman" w:hAnsi="Times New Roman" w:cs="Times New Roman"/>
+        </w:rPr>
+      </w:pPr>
+    </w:p>
+    <w:p>
+      <w:pPr>
+        <w:spacing w:before="120" w:after="120" w:line="360" w:lineRule="auto"/>
+        <w:jc w:val="both"/>
+        <w:rPr>
+          <w:rFonts w:ascii="Times New Roman" w:hAnsi="Times New Roman" w:cs="Times New Roman"/>
+          <w:b/>
+          <w:bCs/>
+        </w:rPr>
+      </w:pPr>
+      <w:r>
+        <w:rPr>
+          <w:rFonts w:ascii="Times New Roman" w:hAnsi="Times New Roman" w:cs="Times New Roman"/>
+          <w:b/>
+          <w:bCs/>
+        </w:rPr>
+        <w:t>Scrum Master</w:t>
+      </w:r>
+    </w:p>
+    <w:p>
+      <w:pPr>
+        <w:spacing w:before="120" w:after="120" w:line="360" w:lineRule="auto"/>
+        <w:jc w:val="both"/>
+        <w:rPr>
+          <w:rFonts w:ascii="Times New Roman" w:hAnsi="Times New Roman" w:cs="Times New Roman"/>
+        </w:rPr>
+      </w:pPr>
+      <w:r>
+        <w:rPr>
+          <w:rFonts w:ascii="Times New Roman" w:hAnsi="Times New Roman" w:cs="Times New Roman"/>
+        </w:rPr>
+        <w:t xml:space="preserve">The Scrum </w:t>
+      </w:r>
+      <w:r>
+        <w:rPr>
+          <w:rFonts w:ascii="Times New Roman" w:hAnsi="Times New Roman" w:cs="Times New Roman"/>
+        </w:rPr>
+        <w:t>Master ensures the team follows Scrum practices and removes obstacles.</w:t>
+      </w:r>
+    </w:p>
+    <w:p>
+      <w:pPr>
+        <w:spacing w:before="120" w:after="120" w:line="360" w:lineRule="auto"/>
+        <w:jc w:val="both"/>
+        <w:rPr>
+          <w:rFonts w:ascii="Times New Roman" w:hAnsi="Times New Roman" w:cs="Times New Roman"/>
+          <w:b/>
+          <w:bCs/>
+        </w:rPr>
+      </w:pPr>
+      <w:r>
+        <w:rPr>
+          <w:rFonts w:ascii="Times New Roman" w:hAnsi="Times New Roman" w:cs="Times New Roman"/>
+          <w:b/>
+          <w:bCs/>
+        </w:rPr>
+        <w:t>Responsibilities</w:t>
+      </w:r>
+    </w:p>
+    <w:p>
+      <w:pPr>
+        <w:spacing w:before="120" w:after="120" w:line="360" w:lineRule="auto"/>
+        <w:jc w:val="both"/>
+        <w:rPr>
+          <w:rFonts w:ascii="Times New Roman" w:hAnsi="Times New Roman" w:cs="Times New Roman"/>
+        </w:rPr>
+      </w:pPr>
+      <w:r>
+        <w:rPr>
+          <w:rFonts w:ascii="Times New Roman" w:hAnsi="Times New Roman" w:cs="Times New Roman"/>
+        </w:rPr>
+        <w:t>Their responsibilities include facilitating Scrum ceremonies such as sprint planning, daily stand-ups, sprint reviews, and retrospectives. They are responsible for ensuring a smooth workflow by removing barriers that impede the team’s progress and guiding the team in adhering to Scrum principles, focusing on delivering value. The Scrum Master also coaches the team on self-organization and continuous improvement practices to foster a collaborative and productive work environment.</w:t>
+      </w:r>
+    </w:p>
+    <w:p>
+      <w:pPr>
+        <w:spacing w:before="120" w:after="120" w:line="360" w:lineRule="auto"/>
+        <w:jc w:val="both"/>
+        <w:rPr>
+          <w:rFonts w:ascii="Times New Roman" w:hAnsi="Times New Roman" w:cs="Times New Roman"/>
+          <w:b/>
+          <w:bCs/>
+        </w:rPr>
+      </w:pPr>
+    </w:p>
+    <w:p>
+      <w:pPr>
+        <w:spacing w:before="120" w:after="120" w:line="360" w:lineRule="auto"/>
+        <w:jc w:val="both"/>
+        <w:rPr>
+          <w:rFonts w:ascii="Times New Roman" w:hAnsi="Times New Roman" w:cs="Times New Roman"/>
+          <w:b/>
+          <w:bCs/>
+        </w:rPr>
+      </w:pPr>
+      <w:r>
+        <w:rPr>
+          <w:rFonts w:ascii="Times New Roman" w:hAnsi="Times New Roman" w:cs="Times New Roman"/>
+          <w:b/>
+          <w:bCs/>
+        </w:rPr>
+        <w:t>Development Team</w:t>
+      </w:r>
+    </w:p>
+    <w:p>
+      <w:pPr>
+        <w:spacing w:before="120" w:after="120" w:line="360" w:lineRule="auto"/>
+        <w:jc w:val="both"/>
+        <w:rPr>
+          <w:rFonts w:ascii="Times New Roman" w:hAnsi="Times New Roman" w:cs="Times New Roman"/>
+        </w:rPr>
+      </w:pPr>
+      <w:r>
+        <w:rPr>
+          <w:rFonts w:ascii="Times New Roman" w:hAnsi="Times New Roman" w:cs="Times New Roman"/>
+        </w:rPr>
+        <w:t>The Development Team creates the product increment and collaborates to achieve sprint goals.</w:t>
+      </w:r>
+    </w:p>
+    <w:p>
+      <w:pPr>
+        <w:spacing w:before="120" w:after="120" w:line="360" w:lineRule="auto"/>
+        <w:jc w:val="both"/>
+        <w:rPr>
+          <w:rFonts w:ascii="Times New Roman" w:hAnsi="Times New Roman" w:cs="Times New Roman"/>
+          <w:b/>
+          <w:bCs/>
+        </w:rPr>
+      </w:pPr>
+      <w:r>
+        <w:rPr>
+          <w:rFonts w:ascii="Times New Roman" w:hAnsi="Times New Roman" w:cs="Times New Roman"/>
+          <w:b/>
+          <w:bCs/>
+        </w:rPr>
+        <w:t>Responsibilities</w:t>
+      </w:r>
+    </w:p>
+    <w:p>
+      <w:pPr>
+        <w:spacing w:before="120" w:after="120" w:line="360" w:lineRule="auto"/>
+        <w:jc w:val="both"/>
+        <w:rPr>
+          <w:rFonts w:ascii="Times New Roman" w:hAnsi="Times New Roman" w:cs="Times New Roman"/>
+        </w:rPr>
+      </w:pPr>
+      <w:r>
+        <w:rPr>
+          <w:rFonts w:ascii="Times New Roman" w:hAnsi="Times New Roman" w:cs="Times New Roman"/>
+        </w:rPr>
+        <w:t>Their responsibilities include designing, developing, testing, and delivering product increments during each sprint, ensuring that the deliverables are of high quality. The team self-organizes to determine the best approaches for completing tasks and overcoming challenges. They actively participate in sprint planning, reviews, and retrospectives to continuously enhance the development process and meet the project’s objectives.</w:t>
+      </w:r>
+    </w:p>
+    <w:p>
+      <w:pPr>
+        <w:spacing w:before="120" w:after="120" w:line="360" w:lineRule="auto"/>
+        <w:jc w:val="both"/>
+        <w:rPr>
+          <w:rFonts w:ascii="Times New Roman" w:hAnsi="Times New Roman" w:cs="Times New Roman"/>
+          <w:b/>
+          <w:bCs/>
+        </w:rPr>
+      </w:pPr>
+    </w:p>
+    <w:p>
+      <w:pPr>
+        <w:spacing w:before="120" w:after="120" w:line="360" w:lineRule="auto"/>
+        <w:jc w:val="both"/>
+        <w:rPr>
+          <w:rFonts w:ascii="Times New Roman" w:hAnsi="Times New Roman" w:cs="Times New Roman"/>
+          <w:b/>
+          <w:bCs/>
+        </w:rPr>
+      </w:pPr>
+      <w:r>
+        <w:rPr>
+          <w:rFonts w:ascii="Times New Roman" w:hAnsi="Times New Roman" w:cs="Times New Roman"/>
+          <w:b/>
+          <w:bCs/>
+        </w:rPr>
+        <w:t>Stakeholders</w:t>
+      </w:r>
+    </w:p>
+    <w:p>
+      <w:pPr>
+        <w:spacing w:before="120" w:after="120" w:line="360" w:lineRule="auto"/>
+        <w:jc w:val="both"/>
+        <w:rPr>
+          <w:rFonts w:ascii="Times New Roman" w:hAnsi="Times New Roman" w:cs="Times New Roman"/>
+        </w:rPr>
+      </w:pPr>
+      <w:r>
+        <w:rPr>
+          <w:rFonts w:ascii="Times New Roman" w:hAnsi="Times New Roman" w:cs="Times New Roman"/>
+        </w:rPr>
+        <w:t>Stakeholders provide essential feedback and requirements for the product's development.</w:t>
+      </w:r>
+    </w:p>
+    <w:p>
+      <w:pPr>
+        <w:spacing w:before="120" w:after="120" w:line="360" w:lineRule="auto"/>
+        <w:jc w:val="both"/>
+        <w:rPr>
+          <w:rFonts w:ascii="Times New Roman" w:hAnsi="Times New Roman" w:cs="Times New Roman"/>
+          <w:b/>
+          <w:bCs/>
+        </w:rPr>
+      </w:pPr>
+      <w:r>
+        <w:rPr>
+          <w:rFonts w:ascii="Times New Roman" w:hAnsi="Times New Roman" w:cs="Times New Roman"/>
+          <w:b/>
+          <w:bCs/>
+        </w:rPr>
+        <w:t>Responsibilities</w:t>
+      </w:r>
+    </w:p>
+    <w:p>
+      <w:pPr>
+        <w:spacing w:before="120" w:after="120" w:line="360" w:lineRule="auto"/>
+        <w:jc w:val="both"/>
+        <w:rPr>
+          <w:rFonts w:ascii="Times New Roman" w:hAnsi="Times New Roman" w:cs="Times New Roman"/>
+        </w:rPr>
+      </w:pPr>
+      <w:r>
+        <w:rPr>
+          <w:rFonts w:ascii="Times New Roman" w:hAnsi="Times New Roman" w:cs="Times New Roman"/>
+        </w:rPr>
+        <w:t>Their responsibilities involve providing input and feedback throughout the development process, reviewing progress, and contributing to the prioritization of product features and enhancements. They support the project by offering resources, expertise, and strategic guidance, ensuring that the product meets the needs and expectations of its intended users.</w:t>
+      </w:r>
+    </w:p>
+    <w:p>
+      <w:pPr>
+        <w:spacing w:before="120" w:after="120" w:line="360" w:lineRule="auto"/>
+        <w:jc w:val="both"/>
+        <w:rPr>
+          <w:rFonts w:ascii="Times New Roman" w:hAnsi="Times New Roman" w:cs="Times New Roman"/>
+        </w:rPr>
+      </w:pPr>
+    </w:p>
+    <w:p>
+      <w:pPr>
+        <w:spacing w:before="120" w:after="120" w:line="360" w:lineRule="auto"/>
+        <w:jc w:val="both"/>
+        <w:rPr>
+          <w:rFonts w:ascii="Times New Roman" w:hAnsi="Times New Roman" w:cs="Times New Roman"/>
+          <w:b/>
+          <w:bCs/>
+        </w:rPr>
+      </w:pPr>
+      <w:r>
+        <w:rPr>
+          <w:rFonts w:ascii="Times New Roman" w:hAnsi="Times New Roman" w:cs="Times New Roman"/>
+          <w:b/>
+          <w:bCs/>
+        </w:rPr>
+        <w:t>Quality Assurance (QA) Engineer</w:t>
+      </w:r>
+    </w:p>
+    <w:p>
+      <w:pPr>
+        <w:spacing w:before="120" w:after="120" w:line="360" w:lineRule="auto"/>
+        <w:jc w:val="both"/>
+        <w:rPr>
+          <w:rFonts w:ascii="Times New Roman" w:hAnsi="Times New Roman" w:cs="Times New Roman"/>
+        </w:rPr>
+      </w:pPr>
+      <w:r>
+        <w:rPr>
+          <w:rFonts w:ascii="Times New Roman" w:hAnsi="Times New Roman" w:cs="Times New Roman"/>
+        </w:rPr>
+        <w:t>The QA Engineer tests the product to ensure it meets quality and functional standards.</w:t>
+      </w:r>
+    </w:p>
+    <w:p>
+      <w:pPr>
+        <w:spacing w:before="120" w:after="120" w:line="360" w:lineRule="auto"/>
+        <w:jc w:val="both"/>
+        <w:rPr>
+          <w:rFonts w:ascii="Times New Roman" w:hAnsi="Times New Roman" w:cs="Times New Roman"/>
+          <w:b/>
+          <w:bCs/>
+        </w:rPr>
+      </w:pPr>
+      <w:r>
+        <w:rPr>
+          <w:rFonts w:ascii="Times New Roman" w:hAnsi="Times New Roman" w:cs="Times New Roman"/>
+          <w:b/>
+          <w:bCs/>
+        </w:rPr>
+        <w:t xml:space="preserve"> Responsibilities</w:t>
+      </w:r>
+    </w:p>
+    <w:p>
+      <w:pPr>
+        <w:spacing w:before="120" w:after="120" w:line="360" w:lineRule="auto"/>
+        <w:jc w:val="both"/>
+        <w:rPr>
+          <w:rFonts w:ascii="Times New Roman" w:hAnsi="Times New Roman" w:cs="Times New Roman"/>
+        </w:rPr>
+      </w:pPr>
+      <w:r>
+        <w:rPr>
+          <w:rFonts w:ascii="Times New Roman" w:hAnsi="Times New Roman" w:cs="Times New Roman"/>
+        </w:rPr>
+        <w:t xml:space="preserve"> </w:t>
+      </w:r>
+      <w:r>
+        <w:rPr>
+          <w:rFonts w:ascii="Times New Roman" w:hAnsi="Times New Roman" w:cs="Times New Roman"/>
+        </w:rPr>
+        <w:t>Their responsibilities include developing and executing test plans to validate that the product functions correctly and meets the set quality guidelines. They identify, document, and track any defects or issues within the product and work closely with the development team to resolve these issues. The QA Engineer ensures that the product adheres to quality best practices and standards, thereby maintaining its reliability and performance.</w:t>
+      </w:r>
+    </w:p>
+    <w:p>
+      <w:pPr>
+        <w:spacing w:before="120" w:after="120" w:line="360" w:lineRule="auto"/>
+        <w:jc w:val="both"/>
+        <w:rPr>
+          <w:rFonts w:ascii="Times New Roman" w:hAnsi="Times New Roman" w:cs="Times New Roman"/>
+        </w:rPr>
+      </w:pPr>
+    </w:p>
+    <w:p>
+      <w:pPr>
+        <w:spacing w:before="120" w:after="120" w:line="360" w:lineRule="auto"/>
+        <w:jc w:val="both"/>
+        <w:rPr>
+          <w:rFonts w:ascii="Times New Roman" w:hAnsi="Times New Roman" w:cs="Times New Roman"/>
+          <w:b/>
+          <w:bCs/>
+        </w:rPr>
+      </w:pPr>
+      <w:r>
+        <w:rPr>
+          <w:rFonts w:ascii="Times New Roman" w:hAnsi="Times New Roman" w:cs="Times New Roman"/>
+          <w:b/>
+          <w:bCs/>
+        </w:rPr>
+        <w:t>Business Analyst</w:t>
+      </w:r>
+    </w:p>
+    <w:p>
+      <w:pPr>
+        <w:spacing w:before="120" w:after="120" w:line="360" w:lineRule="auto"/>
+        <w:jc w:val="both"/>
+        <w:rPr>
+          <w:rFonts w:ascii="Times New Roman" w:hAnsi="Times New Roman" w:cs="Times New Roman"/>
+        </w:rPr>
+      </w:pPr>
+      <w:r>
+        <w:rPr>
+          <w:rFonts w:ascii="Times New Roman" w:hAnsi="Times New Roman" w:cs="Times New Roman"/>
+        </w:rPr>
+        <w:t>The Business Analyst gathers and documents business requirements to guide development.</w:t>
+      </w:r>
+    </w:p>
+    <w:p>
+      <w:pPr>
+        <w:spacing w:before="120" w:after="120" w:line="360" w:lineRule="auto"/>
+        <w:jc w:val="both"/>
+        <w:rPr>
+          <w:rFonts w:ascii="Times New Roman" w:hAnsi="Times New Roman" w:cs="Times New Roman"/>
+          <w:b/>
+          <w:bCs/>
+        </w:rPr>
+      </w:pPr>
+      <w:r>
+        <w:rPr>
+          <w:rFonts w:ascii="Times New Roman" w:hAnsi="Times New Roman" w:cs="Times New Roman"/>
+          <w:b/>
+          <w:bCs/>
+        </w:rPr>
+        <w:t>Responsibilities</w:t>
+      </w:r>
+    </w:p>
+    <w:p>
+      <w:pPr>
+        <w:spacing w:before="120" w:after="120" w:line="360" w:lineRule="auto"/>
+        <w:jc w:val="both"/>
+        <w:rPr>
+          <w:rFonts w:ascii="Times New Roman" w:hAnsi="Times New Roman" w:cs="Times New Roman"/>
+        </w:rPr>
+      </w:pPr>
+      <w:r>
+        <w:rPr>
+          <w:rFonts w:ascii="Times New Roman" w:hAnsi="Times New Roman" w:cs="Times New Roman"/>
+        </w:rPr>
+        <w:t>Their responsibilities include collecting, analyzing, and documenting the business needs and user requirements, creating detailed functional specifications to direct the development activities. They ensure that the product aligns with the overarching business goals and effectively addresses user needs, facilitating communication between business stakeholders and the development team to maintain a clear and coherent development process.</w:t>
+      </w:r>
+    </w:p>
+    <w:p>
+      <w:pPr>
+        <w:spacing w:before="120" w:after="120" w:line="360" w:lineRule="auto"/>
+        <w:jc w:val="both"/>
+        <w:rPr>
+          <w:rFonts w:ascii="Times New Roman" w:hAnsi="Times New Roman" w:cs="Times New Roman"/>
+          <w:b/>
+          <w:bCs/>
+        </w:rPr>
+      </w:pPr>
+    </w:p>
+    <w:p>
+      <w:pPr>
+        <w:spacing w:before="120" w:after="120" w:line="360" w:lineRule="auto"/>
+        <w:jc w:val="both"/>
+        <w:rPr>
+          <w:rFonts w:ascii="Times New Roman" w:hAnsi="Times New Roman" w:cs="Times New Roman"/>
+          <w:b/>
+          <w:bCs/>
+        </w:rPr>
+      </w:pPr>
+    </w:p>
+    <w:p>
+      <w:pPr>
+        <w:spacing w:before="120" w:after="120" w:line="360" w:lineRule="auto"/>
+        <w:jc w:val="both"/>
+        <w:rPr>
+          <w:rFonts w:ascii="Times New Roman" w:hAnsi="Times New Roman" w:cs="Times New Roman"/>
+          <w:b/>
+          <w:bCs/>
+        </w:rPr>
+      </w:pPr>
+    </w:p>
+    <w:p>
+      <w:pPr>
+        <w:spacing w:before="120" w:after="120" w:line="360" w:lineRule="auto"/>
+        <w:jc w:val="both"/>
+        <w:rPr>
+          <w:rFonts w:ascii="Times New Roman" w:hAnsi="Times New Roman" w:cs="Times New Roman"/>
+          <w:b/>
+          <w:bCs/>
+        </w:rPr>
+      </w:pPr>
+    </w:p>
+    <w:p>
+      <w:pPr>
+        <w:spacing w:before="120" w:after="120" w:line="360" w:lineRule="auto"/>
+        <w:jc w:val="both"/>
+        <w:rPr>
+          <w:rFonts w:ascii="Times New Roman" w:hAnsi="Times New Roman" w:cs="Times New Roman"/>
+          <w:b/>
+          <w:bCs/>
+        </w:rPr>
+      </w:pPr>
+      <w:r>
+        <w:rPr>
+          <w:rFonts w:ascii="Times New Roman" w:hAnsi="Times New Roman" w:cs="Times New Roman"/>
+          <w:b/>
+          <w:bCs/>
+        </w:rPr>
+        <w:t>UX/UI Designer:</w:t>
+      </w:r>
+    </w:p>
+    <w:p>
+      <w:pPr>
+        <w:spacing w:before="120" w:after="120" w:line="360" w:lineRule="auto"/>
+        <w:jc w:val="both"/>
+        <w:rPr>
+          <w:rFonts w:ascii="Times New Roman" w:hAnsi="Times New Roman" w:cs="Times New Roman"/>
+        </w:rPr>
+      </w:pPr>
+      <w:r>
+        <w:rPr>
+          <w:rFonts w:ascii="Times New Roman" w:hAnsi="Times New Roman" w:cs="Times New Roman"/>
+        </w:rPr>
+        <w:t xml:space="preserve">The UX/UI Designer creates an intuitive and user-friendly interface for the product.   </w:t>
+      </w:r>
+    </w:p>
+    <w:p>
+      <w:pPr>
+        <w:spacing w:before="120" w:after="120" w:line="360" w:lineRule="auto"/>
+        <w:jc w:val="both"/>
+        <w:rPr>
+          <w:rFonts w:ascii="Times New Roman" w:hAnsi="Times New Roman" w:cs="Times New Roman"/>
+          <w:b/>
+          <w:bCs/>
+        </w:rPr>
+      </w:pPr>
+      <w:r>
+        <w:rPr>
+          <w:rFonts w:ascii="Times New Roman" w:hAnsi="Times New Roman" w:cs="Times New Roman"/>
+          <w:b/>
+          <w:bCs/>
+        </w:rPr>
+        <w:t>Responsibilities</w:t>
+      </w:r>
+    </w:p>
+    <w:p>
+      <w:pPr>
+        <w:spacing w:before="120" w:after="120" w:line="360" w:lineRule="auto"/>
+        <w:jc w:val="both"/>
+        <w:rPr>
+          <w:rFonts w:ascii="Times New Roman" w:hAnsi="Times New Roman" w:cs="Times New Roman"/>
+        </w:rPr>
+      </w:pPr>
+      <w:r>
+        <w:rPr>
+          <w:rFonts w:ascii="Times New Roman" w:hAnsi="Times New Roman" w:cs="Times New Roman"/>
+        </w:rPr>
+        <w:t>They design the user interface and overall user experience of the app, conducting user research and testing to inform design decisions and improve usability. They create wireframes, prototypes, and design assets for the development team, ensuring that the app is intuitive, user-friendly, and compliant with accessibility standards, thereby enhancing the user experience.</w:t>
+      </w:r>
+    </w:p>
+    <w:p>
+      <w:pPr>
+        <w:spacing w:before="120" w:after="120" w:line="360" w:lineRule="auto"/>
+        <w:jc w:val="both"/>
+        <w:rPr>
+          <w:rFonts w:ascii="Times New Roman" w:hAnsi="Times New Roman" w:cs="Times New Roman"/>
+        </w:rPr>
+      </w:pPr>
+    </w:p>
+    <w:p>
+      <w:pPr>
+        <w:spacing w:before="120" w:after="120" w:line="360" w:lineRule="auto"/>
+        <w:jc w:val="both"/>
+        <w:rPr>
+          <w:rFonts w:ascii="Times New Roman" w:hAnsi="Times New Roman" w:cs="Times New Roman"/>
+          <w:b/>
+          <w:bCs/>
+        </w:rPr>
+      </w:pPr>
+      <w:r>
+        <w:rPr>
+          <w:rFonts w:ascii="Times New Roman" w:hAnsi="Times New Roman" w:cs="Times New Roman"/>
+          <w:b/>
+          <w:bCs/>
+        </w:rPr>
+        <w:t>System Architect</w:t>
+      </w:r>
+    </w:p>
+    <w:p>
+      <w:pPr>
+        <w:spacing w:before="120" w:after="120" w:line="360" w:lineRule="auto"/>
+        <w:jc w:val="both"/>
+        <w:rPr>
+          <w:rFonts w:ascii="Times New Roman" w:hAnsi="Times New Roman" w:cs="Times New Roman"/>
+        </w:rPr>
+      </w:pPr>
+      <w:r>
+        <w:rPr>
+          <w:rFonts w:ascii="Times New Roman" w:hAnsi="Times New Roman" w:cs="Times New Roman"/>
+        </w:rPr>
+        <w:t xml:space="preserve">The System Architect designs the technical architecture to support the product’s functionality.  </w:t>
+      </w:r>
+    </w:p>
+    <w:p>
+      <w:pPr>
+        <w:spacing w:before="120" w:after="120" w:line="360" w:lineRule="auto"/>
+        <w:jc w:val="both"/>
+        <w:rPr>
+          <w:rFonts w:ascii="Times New Roman" w:hAnsi="Times New Roman" w:cs="Times New Roman"/>
+          <w:b/>
+          <w:bCs/>
+        </w:rPr>
+      </w:pPr>
+      <w:r>
+        <w:rPr>
+          <w:rFonts w:ascii="Times New Roman" w:hAnsi="Times New Roman" w:cs="Times New Roman"/>
+          <w:b/>
+          <w:bCs/>
+        </w:rPr>
+        <w:t>Responsibilities</w:t>
+      </w:r>
+    </w:p>
+    <w:p>
+      <w:pPr>
+        <w:spacing w:before="120" w:after="120" w:line="360" w:lineRule="auto"/>
+        <w:jc w:val="both"/>
+        <w:rPr>
+          <w:rFonts w:ascii="Times New Roman" w:hAnsi="Times New Roman" w:cs="Times New Roman"/>
+        </w:rPr>
+      </w:pPr>
+      <w:r>
+        <w:rPr>
+          <w:rFonts w:ascii="Times New Roman" w:hAnsi="Times New Roman" w:cs="Times New Roman"/>
+        </w:rPr>
+        <w:t>Their responsibilities include defining the system architecture and design to meet technical and business requirements, providing guidance on best practices and design patterns to ensure system scalability and performance. They address complex technical challenges, make key decisions on technology choices, and ensure that the system architecture is robust enough to support future growth and adaptation, thereby ensuring the system's long-term viability.</w:t>
+      </w:r>
+    </w:p>
+    <w:p>
+      <w:pPr>
+        <w:spacing w:before="120" w:after="120" w:line="360" w:lineRule="auto"/>
+        <w:jc w:val="both"/>
+        <w:rPr>
+          <w:rFonts w:ascii="Times New Roman" w:hAnsi="Times New Roman" w:cs="Times New Roman"/>
+        </w:rPr>
+      </w:pPr>
+    </w:p>
+    <w:p>
+      <w:pPr>
+        <w:spacing w:before="120" w:after="120" w:line="360" w:lineRule="auto"/>
+        <w:jc w:val="both"/>
+        <w:rPr>
+          <w:rFonts w:ascii="Times New Roman" w:hAnsi="Times New Roman" w:cs="Times New Roman"/>
+          <w:b/>
+          <w:bCs/>
+        </w:rPr>
+      </w:pPr>
+      <w:r>
+        <w:rPr>
+          <w:rFonts w:ascii="Times New Roman" w:hAnsi="Times New Roman" w:cs="Times New Roman"/>
+          <w:b/>
+          <w:bCs/>
+        </w:rPr>
+        <w:t xml:space="preserve"> DevOps Engineer</w:t>
+      </w:r>
+    </w:p>
+    <w:p>
+      <w:pPr>
+        <w:spacing w:before="120" w:after="120" w:line="360" w:lineRule="auto"/>
+        <w:jc w:val="both"/>
+        <w:rPr>
+          <w:rFonts w:ascii="Times New Roman" w:hAnsi="Times New Roman" w:cs="Times New Roman"/>
+        </w:rPr>
+      </w:pPr>
+      <w:r>
+        <w:rPr>
+          <w:rFonts w:ascii="Times New Roman" w:hAnsi="Times New Roman" w:cs="Times New Roman"/>
+        </w:rPr>
+        <w:t xml:space="preserve">The DevOps Engineer manages the deployment and operational processes for the </w:t>
+      </w:r>
+      <w:proofErr w:type="spellStart"/>
+      <w:r>
+        <w:rPr>
+          <w:rFonts w:ascii="Times New Roman" w:hAnsi="Times New Roman" w:cs="Times New Roman"/>
+        </w:rPr>
+        <w:t>produc</w:t>
+      </w:r>
+      <w:proofErr w:type="spellEnd"/>
+      <w:r>
+        <w:rPr>
+          <w:rFonts w:ascii="Times New Roman" w:hAnsi="Times New Roman" w:cs="Times New Roman"/>
+        </w:rPr>
+        <w:t xml:space="preserve">   </w:t>
+      </w:r>
+    </w:p>
+    <w:p>
+      <w:pPr>
+        <w:spacing w:before="120" w:after="120" w:line="360" w:lineRule="auto"/>
+        <w:jc w:val="both"/>
+        <w:rPr>
+          <w:rFonts w:ascii="Times New Roman" w:hAnsi="Times New Roman" w:cs="Times New Roman"/>
+          <w:b/>
+          <w:bCs/>
+        </w:rPr>
+      </w:pPr>
+      <w:r>
+        <w:rPr>
+          <w:rFonts w:ascii="Times New Roman" w:hAnsi="Times New Roman" w:cs="Times New Roman"/>
+          <w:b/>
+          <w:bCs/>
+        </w:rPr>
+        <w:t>Responsibilities</w:t>
+      </w:r>
+    </w:p>
+    <w:p>
+      <w:pPr>
+        <w:spacing w:before="120" w:after="120" w:line="360" w:lineRule="auto"/>
+        <w:jc w:val="both"/>
+        <w:rPr>
+          <w:rFonts w:ascii="Times New Roman" w:hAnsi="Times New Roman" w:cs="Times New Roman"/>
+        </w:rPr>
+      </w:pPr>
+      <w:r>
+        <w:rPr>
+          <w:rFonts w:ascii="Times New Roman" w:hAnsi="Times New Roman" w:cs="Times New Roman"/>
+        </w:rPr>
+        <w:t>Their responsibilities include implementing and managing continuous integration and continuous deployment (CI/CD) pipelines, ensuring efficient deployment and operation of the app across different environments. They monitor and maintain infrastructure and services to guarantee reliability and performance, automating and streamlining development and operational processes to enhance productivity and support rapid deployment.</w:t>
+      </w:r>
+    </w:p>
+    <w:p>
+      <w:pPr>
+        <w:spacing w:before="120" w:after="120" w:line="360" w:lineRule="auto"/>
+        <w:jc w:val="both"/>
+        <w:rPr>
+          <w:rFonts w:ascii="Times New Roman" w:hAnsi="Times New Roman" w:cs="Times New Roman"/>
+        </w:rPr>
+      </w:pPr>
+    </w:p>
+    <w:p>
+      <w:pPr>
+        <w:spacing w:before="120" w:after="120" w:line="360" w:lineRule="auto"/>
+        <w:jc w:val="both"/>
+        <w:rPr>
+          <w:rFonts w:ascii="Times New Roman" w:hAnsi="Times New Roman" w:cs="Times New Roman"/>
+          <w:b/>
+          <w:bCs/>
+        </w:rPr>
+      </w:pPr>
+      <w:r>
+        <w:rPr>
+          <w:rFonts w:ascii="Times New Roman" w:hAnsi="Times New Roman" w:cs="Times New Roman"/>
+          <w:b/>
+          <w:bCs/>
+        </w:rPr>
+        <w:t xml:space="preserve"> </w:t>
+      </w:r>
+    </w:p>
+    <w:p>
+      <w:pPr>
+        <w:spacing w:before="120" w:after="120" w:line="360" w:lineRule="auto"/>
+        <w:jc w:val="both"/>
+        <w:rPr>
+          <w:rFonts w:ascii="Times New Roman" w:hAnsi="Times New Roman" w:cs="Times New Roman"/>
+          <w:b/>
+          <w:bCs/>
+        </w:rPr>
+      </w:pPr>
+    </w:p>
+    <w:p>
+      <w:pPr>
+        <w:spacing w:before="120" w:after="120" w:line="360" w:lineRule="auto"/>
+        <w:jc w:val="both"/>
+        <w:rPr>
+          <w:rFonts w:ascii="Times New Roman" w:hAnsi="Times New Roman" w:cs="Times New Roman"/>
+          <w:b/>
+          <w:bCs/>
+        </w:rPr>
+      </w:pPr>
+    </w:p>
+    <w:p>
+      <w:pPr>
+        <w:spacing w:before="120" w:after="120" w:line="360" w:lineRule="auto"/>
+        <w:jc w:val="both"/>
+        <w:rPr>
+          <w:rFonts w:ascii="Times New Roman" w:hAnsi="Times New Roman" w:cs="Times New Roman"/>
+          <w:b/>
+          <w:bCs/>
+        </w:rPr>
+      </w:pPr>
+      <w:r>
+        <w:rPr>
+          <w:rFonts w:ascii="Times New Roman" w:hAnsi="Times New Roman" w:cs="Times New Roman"/>
+          <w:b/>
+          <w:bCs/>
+        </w:rPr>
+        <w:t>Data Analyst</w:t>
+      </w:r>
+    </w:p>
+    <w:p>
+      <w:pPr>
+        <w:spacing w:before="120" w:after="120" w:line="360" w:lineRule="auto"/>
+        <w:jc w:val="both"/>
+        <w:rPr>
+          <w:rFonts w:ascii="Times New Roman" w:hAnsi="Times New Roman" w:cs="Times New Roman"/>
+        </w:rPr>
+      </w:pPr>
+      <w:r>
+        <w:rPr>
+          <w:rFonts w:ascii="Times New Roman" w:hAnsi="Times New Roman" w:cs="Times New Roman"/>
+        </w:rPr>
+        <w:t>The Data Analyst provides insights and supports data-driven decisions for the project.</w:t>
+      </w:r>
+    </w:p>
+    <w:p>
+      <w:pPr>
+        <w:spacing w:before="120" w:after="120" w:line="360" w:lineRule="auto"/>
+        <w:jc w:val="both"/>
+        <w:rPr>
+          <w:rFonts w:ascii="Times New Roman" w:hAnsi="Times New Roman" w:cs="Times New Roman"/>
+          <w:b/>
+          <w:bCs/>
+        </w:rPr>
+      </w:pPr>
+      <w:r>
+        <w:rPr>
+          <w:rFonts w:ascii="Times New Roman" w:hAnsi="Times New Roman" w:cs="Times New Roman"/>
+          <w:b/>
+          <w:bCs/>
+        </w:rPr>
+        <w:t>Responsibilities</w:t>
+      </w:r>
+    </w:p>
+    <w:p>
+      <w:pPr>
+        <w:spacing w:before="120" w:after="120" w:line="360" w:lineRule="auto"/>
+        <w:jc w:val="both"/>
+        <w:rPr>
+          <w:rFonts w:ascii="Times New Roman" w:hAnsi="Times New Roman" w:cs="Times New Roman"/>
+        </w:rPr>
+      </w:pPr>
+      <w:r>
+        <w:rPr>
+          <w:rFonts w:ascii="Times New Roman" w:hAnsi="Times New Roman" w:cs="Times New Roman"/>
+        </w:rPr>
+        <w:t>Their responsibilities include analyzing data to deliver actionable insights, developing and maintaining data models, reports, and dashboards. They work closely with stakeholders to understand data requirements and ensure data quality, accuracy, and integrity throughout the project. By leveraging data, they help guide the development process and inform strategic decisions to enhance the product’s effectiveness.</w:t>
+      </w:r>
+    </w:p>
+    <w:p>
+      <w:pPr>
+        <w:spacing w:before="120" w:after="120" w:line="360" w:lineRule="auto"/>
+        <w:jc w:val="both"/>
+        <w:rPr>
+          <w:rFonts w:ascii="Times New Roman" w:hAnsi="Times New Roman" w:cs="Times New Roman"/>
+        </w:rPr>
+      </w:pPr>
+    </w:p>
+    <w:p>
+      <w:pPr>
+        <w:spacing w:before="120" w:after="120" w:line="360" w:lineRule="auto"/>
+        <w:jc w:val="both"/>
+        <w:rPr>
+          <w:rFonts w:ascii="Times New Roman" w:hAnsi="Times New Roman" w:cs="Times New Roman"/>
+        </w:rPr>
+      </w:pPr>
+      <w:r>
+        <w:rPr>
+          <w:rFonts w:ascii="Times New Roman" w:hAnsi="Times New Roman" w:cs="Times New Roman"/>
+        </w:rPr>
+        <w:t xml:space="preserve">By leveraging the Scrum framework and clearly defined roles, the </w:t>
+      </w:r>
+      <w:proofErr w:type="spellStart"/>
+      <w:r>
+        <w:rPr>
+          <w:rFonts w:ascii="Times New Roman" w:hAnsi="Times New Roman" w:cs="Times New Roman"/>
+        </w:rPr>
+        <w:t>DisasterGuard</w:t>
+      </w:r>
+      <w:proofErr w:type="spellEnd"/>
+      <w:r>
+        <w:rPr>
+          <w:rFonts w:ascii="Times New Roman" w:hAnsi="Times New Roman" w:cs="Times New Roman"/>
+        </w:rPr>
+        <w:t xml:space="preserve"> app can be developed efficiently and effectively, ensuring timely delivery of a high-quality product that meets the dynamic needs of users during emergencies.</w:t>
+      </w:r>
+    </w:p>
+    <w:p/>
+    <w:p/>
+    <w:p/>
+    <w:p/>
+    <w:p/>
+    <w:p/>
+    <w:p/>
+    <w:p/>
+    <w:p/>
+    <w:p/>
+    <w:p/>
+    <w:p/>
+    <w:p/>
+    <w:p/>
+    <w:p/>
+    <w:p/>
+    <w:p/>
+    <w:p/>
+    <w:p/>
+    <w:p/>
+    <w:p/>
+    <w:p/>
+    <w:p/>
+    <w:p/>
+    <w:p/>
+    <w:p/>
+    <w:p/>
+    <w:p/>
     <w:p/>
     <w:sectPr>
       <w:pgSz w:w="12240" w:h="15840"/>
@@ -10179,6 +11215,17 @@
       <w:szCs w:val="30"/>
     </w:rPr>
   </w:style>
+  <w:style w:type="paragraph" w:styleId="ListParagraph">
+    <w:name w:val="List Paragraph"/>
+    <w:basedOn w:val="Normal"/>
+    <w:uiPriority w:val="34"/>
+    <w:qFormat/>
+    <w:rsid w:val="00C77B0C"/>
+    <w:pPr>
+      <w:ind w:left="720"/>
+      <w:contextualSpacing/>
+    </w:pPr>
+  </w:style>
 </w:styles>
 </file>
 

</xml_diff>